<commit_message>
wireframe atualizar pass email
</commit_message>
<xml_diff>
--- a/doc/IPL-TeSP-PSI-MDS-2223-Template_Projeto_PWS.docx
+++ b/doc/IPL-TeSP-PSI-MDS-2223-Template_Projeto_PWS.docx
@@ -6487,6 +6487,9 @@
     </w:p>
     <w:p>
       <w:r>
+        <w:rPr>
+          <w:noProof/>
+        </w:rPr>
         <w:drawing>
           <wp:inline distT="0" distB="0" distL="0" distR="0" wp14:anchorId="4FF8BFA0" wp14:editId="14DC3625">
             <wp:extent cx="5467390" cy="4152930"/>
@@ -6524,7 +6527,46 @@
         </w:drawing>
       </w:r>
     </w:p>
-    <w:p/>
+    <w:p>
+      <w:r>
+        <w:lastRenderedPageBreak/>
+        <w:drawing>
+          <wp:inline distT="0" distB="0" distL="0" distR="0" wp14:anchorId="2A36FE5E" wp14:editId="1AC925A8">
+            <wp:extent cx="5476915" cy="4476783"/>
+            <wp:effectExtent l="0" t="0" r="9525" b="0"/>
+            <wp:docPr id="8" name="Imagem 8" descr="Uma imagem com texto&#10;&#10;Descrição gerada automaticamente"/>
+            <wp:cNvGraphicFramePr>
+              <a:graphicFrameLocks xmlns:a="http://schemas.openxmlformats.org/drawingml/2006/main" noChangeAspect="1"/>
+            </wp:cNvGraphicFramePr>
+            <a:graphic xmlns:a="http://schemas.openxmlformats.org/drawingml/2006/main">
+              <a:graphicData uri="http://schemas.openxmlformats.org/drawingml/2006/picture">
+                <pic:pic xmlns:pic="http://schemas.openxmlformats.org/drawingml/2006/picture">
+                  <pic:nvPicPr>
+                    <pic:cNvPr id="8" name="Imagem 8" descr="Uma imagem com texto&#10;&#10;Descrição gerada automaticamente"/>
+                    <pic:cNvPicPr/>
+                  </pic:nvPicPr>
+                  <pic:blipFill>
+                    <a:blip r:embed="rId16"/>
+                    <a:stretch>
+                      <a:fillRect/>
+                    </a:stretch>
+                  </pic:blipFill>
+                  <pic:spPr>
+                    <a:xfrm>
+                      <a:off x="0" y="0"/>
+                      <a:ext cx="5476915" cy="4476783"/>
+                    </a:xfrm>
+                    <a:prstGeom prst="rect">
+                      <a:avLst/>
+                    </a:prstGeom>
+                  </pic:spPr>
+                </pic:pic>
+              </a:graphicData>
+            </a:graphic>
+          </wp:inline>
+        </w:drawing>
+      </w:r>
+    </w:p>
     <w:p>
       <w:pPr>
         <w:keepNext/>
@@ -6551,7 +6593,7 @@
                     <pic:cNvPicPr/>
                   </pic:nvPicPr>
                   <pic:blipFill>
-                    <a:blip r:embed="rId16"/>
+                    <a:blip r:embed="rId17"/>
                     <a:stretch>
                       <a:fillRect/>
                     </a:stretch>
@@ -6716,7 +6758,7 @@
                     <pic:cNvPicPr/>
                   </pic:nvPicPr>
                   <pic:blipFill>
-                    <a:blip r:embed="rId17">
+                    <a:blip r:embed="rId18">
                       <a:extLst>
                         <a:ext uri="{28A0092B-C50C-407E-A947-70E740481C1C}">
                           <a14:useLocalDpi xmlns:a14="http://schemas.microsoft.com/office/drawing/2010/main" val="0"/>
@@ -9031,7 +9073,7 @@
                           <pic:cNvPicPr/>
                         </pic:nvPicPr>
                         <pic:blipFill>
-                          <a:blip r:embed="rId18"/>
+                          <a:blip r:embed="rId19"/>
                           <a:stretch>
                             <a:fillRect/>
                           </a:stretch>
@@ -10320,7 +10362,7 @@
                           <pic:cNvPicPr/>
                         </pic:nvPicPr>
                         <pic:blipFill>
-                          <a:blip r:embed="rId19"/>
+                          <a:blip r:embed="rId20"/>
                           <a:stretch>
                             <a:fillRect/>
                           </a:stretch>
@@ -15643,8 +15685,8 @@
     </w:p>
     <w:p/>
     <w:sectPr>
-      <w:headerReference w:type="default" r:id="rId20"/>
-      <w:footerReference w:type="default" r:id="rId21"/>
+      <w:headerReference w:type="default" r:id="rId21"/>
+      <w:footerReference w:type="default" r:id="rId22"/>
       <w:pgSz w:w="11906" w:h="16838"/>
       <w:pgMar w:top="1134" w:right="1134" w:bottom="1418" w:left="1134" w:header="709" w:footer="692" w:gutter="0"/>
       <w:cols w:space="708"/>
@@ -20137,15 +20179,16 @@
 </file>
 
 <file path=customXml/item1.xml><?xml version="1.0" encoding="utf-8"?>
-<?mso-contentType ?>
-<FormTemplates xmlns="http://schemas.microsoft.com/sharepoint/v3/contenttype/forms">
-  <Display>DocumentLibraryForm</Display>
-  <Edit>DocumentLibraryForm</Edit>
-  <New>DocumentLibraryForm</New>
-</FormTemplates>
+<p:properties xmlns:p="http://schemas.microsoft.com/office/2006/metadata/properties" xmlns:xsi="http://www.w3.org/2001/XMLSchema-instance" xmlns:pc="http://schemas.microsoft.com/office/infopath/2007/PartnerControls">
+  <documentManagement/>
+</p:properties>
 </file>
 
 <file path=customXml/item2.xml><?xml version="1.0" encoding="utf-8"?>
+<b:Sources xmlns:b="http://schemas.openxmlformats.org/officeDocument/2006/bibliography" xmlns="http://schemas.openxmlformats.org/officeDocument/2006/bibliography" SelectedStyle="\APASixthEditionOfficeOnline.xsl" StyleName="APA" Version="6"/>
+</file>
+
+<file path=customXml/item3.xml><?xml version="1.0" encoding="utf-8"?>
 <ct:contentTypeSchema xmlns:ct="http://schemas.microsoft.com/office/2006/metadata/contentType" xmlns:ma="http://schemas.microsoft.com/office/2006/metadata/properties/metaAttributes" ct:_="" ma:_="" ma:contentTypeName="Document" ma:contentTypeID="0x0101003F8ECAAF88AFCB4AB1D806FDE394FD03" ma:contentTypeVersion="6" ma:contentTypeDescription="Create a new document." ma:contentTypeScope="" ma:versionID="3d56752d09bc721a1a60ac0ca0b2632c">
   <xsd:schema xmlns:xsd="http://www.w3.org/2001/XMLSchema" xmlns:xs="http://www.w3.org/2001/XMLSchema" xmlns:p="http://schemas.microsoft.com/office/2006/metadata/properties" xmlns:ns2="52a6887f-9537-4a34-8793-b765f13d0873" targetNamespace="http://schemas.microsoft.com/office/2006/metadata/properties" ma:root="true" ma:fieldsID="8f02230e841ed20ad03d23cbcf69a32f" ns2:_="">
     <xsd:import namespace="52a6887f-9537-4a34-8793-b765f13d0873"/>
@@ -20303,25 +20346,33 @@
 </ct:contentTypeSchema>
 </file>
 
-<file path=customXml/item3.xml><?xml version="1.0" encoding="utf-8"?>
-<b:Sources xmlns:b="http://schemas.openxmlformats.org/officeDocument/2006/bibliography" xmlns="http://schemas.openxmlformats.org/officeDocument/2006/bibliography" SelectedStyle="\APASixthEditionOfficeOnline.xsl" StyleName="APA" Version="6"/>
-</file>
-
 <file path=customXml/item4.xml><?xml version="1.0" encoding="utf-8"?>
-<p:properties xmlns:p="http://schemas.microsoft.com/office/2006/metadata/properties" xmlns:xsi="http://www.w3.org/2001/XMLSchema-instance" xmlns:pc="http://schemas.microsoft.com/office/infopath/2007/PartnerControls">
-  <documentManagement/>
-</p:properties>
+<?mso-contentType ?>
+<FormTemplates xmlns="http://schemas.microsoft.com/sharepoint/v3/contenttype/forms">
+  <Display>DocumentLibraryForm</Display>
+  <Edit>DocumentLibraryForm</Edit>
+  <New>DocumentLibraryForm</New>
+</FormTemplates>
 </file>
 
 <file path=customXml/itemProps1.xml><?xml version="1.0" encoding="utf-8"?>
-<ds:datastoreItem xmlns:ds="http://schemas.openxmlformats.org/officeDocument/2006/customXml" ds:itemID="{389B8878-C9AB-40E7-9736-80B1A2831D4D}">
+<ds:datastoreItem xmlns:ds="http://schemas.openxmlformats.org/officeDocument/2006/customXml" ds:itemID="{017DD90F-97FD-48EF-BFEE-94B0CF8C26E2}">
   <ds:schemaRefs>
-    <ds:schemaRef ds:uri="http://schemas.microsoft.com/sharepoint/v3/contenttype/forms"/>
+    <ds:schemaRef ds:uri="http://schemas.microsoft.com/office/2006/metadata/properties"/>
+    <ds:schemaRef ds:uri="http://schemas.microsoft.com/office/infopath/2007/PartnerControls"/>
   </ds:schemaRefs>
 </ds:datastoreItem>
 </file>
 
 <file path=customXml/itemProps2.xml><?xml version="1.0" encoding="utf-8"?>
+<ds:datastoreItem xmlns:ds="http://schemas.openxmlformats.org/officeDocument/2006/customXml" ds:itemID="{34E35503-31BE-4C22-8EB5-1B8C3DFFC716}">
+  <ds:schemaRefs>
+    <ds:schemaRef ds:uri="http://schemas.openxmlformats.org/officeDocument/2006/bibliography"/>
+  </ds:schemaRefs>
+</ds:datastoreItem>
+</file>
+
+<file path=customXml/itemProps3.xml><?xml version="1.0" encoding="utf-8"?>
 <ds:datastoreItem xmlns:ds="http://schemas.openxmlformats.org/officeDocument/2006/customXml" ds:itemID="{D8B3CDC0-71E1-4854-8650-2CFEB79D5DFD}">
   <ds:schemaRefs>
     <ds:schemaRef ds:uri="http://schemas.microsoft.com/office/2006/metadata/contentType"/>
@@ -20339,19 +20390,10 @@
 </ds:datastoreItem>
 </file>
 
-<file path=customXml/itemProps3.xml><?xml version="1.0" encoding="utf-8"?>
-<ds:datastoreItem xmlns:ds="http://schemas.openxmlformats.org/officeDocument/2006/customXml" ds:itemID="{34E35503-31BE-4C22-8EB5-1B8C3DFFC716}">
+<file path=customXml/itemProps4.xml><?xml version="1.0" encoding="utf-8"?>
+<ds:datastoreItem xmlns:ds="http://schemas.openxmlformats.org/officeDocument/2006/customXml" ds:itemID="{389B8878-C9AB-40E7-9736-80B1A2831D4D}">
   <ds:schemaRefs>
-    <ds:schemaRef ds:uri="http://schemas.openxmlformats.org/officeDocument/2006/bibliography"/>
-  </ds:schemaRefs>
-</ds:datastoreItem>
-</file>
-
-<file path=customXml/itemProps4.xml><?xml version="1.0" encoding="utf-8"?>
-<ds:datastoreItem xmlns:ds="http://schemas.openxmlformats.org/officeDocument/2006/customXml" ds:itemID="{017DD90F-97FD-48EF-BFEE-94B0CF8C26E2}">
-  <ds:schemaRefs>
-    <ds:schemaRef ds:uri="http://schemas.microsoft.com/office/2006/metadata/properties"/>
-    <ds:schemaRef ds:uri="http://schemas.microsoft.com/office/infopath/2007/PartnerControls"/>
+    <ds:schemaRef ds:uri="http://schemas.microsoft.com/sharepoint/v3/contenttype/forms"/>
   </ds:schemaRefs>
 </ds:datastoreItem>
 </file>
</xml_diff>

<commit_message>
Consulta historico folha de obra
alterações wireframe do login e pass/ email
</commit_message>
<xml_diff>
--- a/doc/IPL-TeSP-PSI-MDS-2223-Template_Projeto_PWS.docx
+++ b/doc/IPL-TeSP-PSI-MDS-2223-Template_Projeto_PWS.docx
@@ -748,15 +748,7 @@
               <w:jc w:val="left"/>
             </w:pPr>
             <w:r>
-              <w:t xml:space="preserve">Andre </w:t>
-            </w:r>
-            <w:proofErr w:type="spellStart"/>
-            <w:r>
-              <w:t>Luis</w:t>
-            </w:r>
-            <w:proofErr w:type="spellEnd"/>
-            <w:r>
-              <w:t xml:space="preserve"> Horta Duarte</w:t>
+              <w:t>Andre Luis Horta Duarte</w:t>
             </w:r>
           </w:p>
         </w:tc>
@@ -4426,15 +4418,7 @@
         <w:ind w:firstLine="576"/>
       </w:pPr>
       <w:r>
-        <w:t xml:space="preserve">Nesta seção poderá observar uma análise concorrencial efetuada a três sistemas relacionados usados em outras configurações operacionais que disponibilizam funcionalidades idênticas ou semelhantes, essa análise irá ser demonstrada em tabela de forma a ser </w:t>
-      </w:r>
-      <w:proofErr w:type="gramStart"/>
-      <w:r>
-        <w:t>melhor</w:t>
-      </w:r>
-      <w:proofErr w:type="gramEnd"/>
-      <w:r>
-        <w:t xml:space="preserve"> compreendida e analisada entre todos os três sistemas. Por fim, encontrará uma tabela de comparação dos três sistemas com as características mais importantes onde é utilizado um sistema de avaliação.</w:t>
+        <w:t>Nesta seção poderá observar uma análise concorrencial efetuada a três sistemas relacionados usados em outras configurações operacionais que disponibilizam funcionalidades idênticas ou semelhantes, essa análise irá ser demonstrada em tabela de forma a ser melhor compreendida e analisada entre todos os três sistemas. Por fim, encontrará uma tabela de comparação dos três sistemas com as características mais importantes onde é utilizado um sistema de avaliação.</w:t>
       </w:r>
     </w:p>
     <w:p>
@@ -5320,10 +5304,7 @@
         <w:t>&lt;Sistema 3 (</w:t>
       </w:r>
       <w:r>
-        <w:t>j</w:t>
-      </w:r>
-      <w:r>
-        <w:t>asminsoftware.pt</w:t>
+        <w:t>jasminsoftware.pt</w:t>
       </w:r>
       <w:r>
         <w:t>)&gt;</w:t>
@@ -5406,10 +5387,7 @@
             </w:pPr>
             <w:r>
               <w:rPr>
-                <w:b w:val="0"/>
-                <w:bCs w:val="0"/>
-                <w:i w:val="0"/>
-                <w:iCs w:val="0"/>
+                <w:noProof/>
               </w:rPr>
               <w:drawing>
                 <wp:inline distT="0" distB="0" distL="0" distR="0" wp14:anchorId="5F675E4B" wp14:editId="1B994315">
@@ -5586,15 +5564,7 @@
               <w:cnfStyle w:val="000000100000" w:firstRow="0" w:lastRow="0" w:firstColumn="0" w:lastColumn="0" w:oddVBand="0" w:evenVBand="0" w:oddHBand="1" w:evenHBand="0" w:firstRowFirstColumn="0" w:firstRowLastColumn="0" w:lastRowFirstColumn="0" w:lastRowLastColumn="0"/>
             </w:pPr>
             <w:r>
-              <w:t xml:space="preserve">O website desenvolvido pela </w:t>
-            </w:r>
-            <w:proofErr w:type="spellStart"/>
-            <w:r>
-              <w:t>jasminsoftware</w:t>
-            </w:r>
-            <w:proofErr w:type="spellEnd"/>
-            <w:r>
-              <w:t xml:space="preserve"> apresenta um layout simples e intuitivo, consegue apresentar através de um gráfico os valores mensais ou anuais e ainda o prazo médio do tempo que demoram para efetuar um pagamento. O site conta também com uma área que mostra quanto esta por receber</w:t>
+              <w:t>O website desenvolvido pela jasminsoftware apresenta um layout simples e intuitivo, consegue apresentar através de um gráfico os valores mensais ou anuais e ainda o prazo médio do tempo que demoram para efetuar um pagamento. O site conta também com uma área que mostra quanto esta por receber</w:t>
             </w:r>
             <w:r>
               <w:t>/pagar.</w:t>
@@ -5870,19 +5840,11 @@
                 <w:highlight w:val="yellow"/>
               </w:rPr>
             </w:pPr>
-            <w:proofErr w:type="spellStart"/>
-            <w:r>
-              <w:rPr>
-                <w:highlight w:val="yellow"/>
-              </w:rPr>
-              <w:t>Caract</w:t>
-            </w:r>
-            <w:proofErr w:type="spellEnd"/>
-            <w:r>
-              <w:rPr>
-                <w:highlight w:val="yellow"/>
-              </w:rPr>
-              <w:t>. 1</w:t>
+            <w:r>
+              <w:rPr>
+                <w:highlight w:val="yellow"/>
+              </w:rPr>
+              <w:t>Caract. 1</w:t>
             </w:r>
           </w:p>
         </w:tc>
@@ -5959,19 +5921,11 @@
                 <w:highlight w:val="yellow"/>
               </w:rPr>
             </w:pPr>
-            <w:proofErr w:type="spellStart"/>
-            <w:r>
-              <w:rPr>
-                <w:highlight w:val="yellow"/>
-              </w:rPr>
-              <w:t>Caract</w:t>
-            </w:r>
-            <w:proofErr w:type="spellEnd"/>
-            <w:r>
-              <w:rPr>
-                <w:highlight w:val="yellow"/>
-              </w:rPr>
-              <w:t>. 2</w:t>
+            <w:r>
+              <w:rPr>
+                <w:highlight w:val="yellow"/>
+              </w:rPr>
+              <w:t>Caract. 2</w:t>
             </w:r>
           </w:p>
         </w:tc>
@@ -6024,19 +5978,11 @@
                 <w:highlight w:val="yellow"/>
               </w:rPr>
             </w:pPr>
-            <w:proofErr w:type="spellStart"/>
-            <w:r>
-              <w:rPr>
-                <w:highlight w:val="yellow"/>
-              </w:rPr>
-              <w:t>Caract</w:t>
-            </w:r>
-            <w:proofErr w:type="spellEnd"/>
-            <w:r>
-              <w:rPr>
-                <w:highlight w:val="yellow"/>
-              </w:rPr>
-              <w:t>. 3</w:t>
+            <w:r>
+              <w:rPr>
+                <w:highlight w:val="yellow"/>
+              </w:rPr>
+              <w:t>Caract. 3</w:t>
             </w:r>
           </w:p>
         </w:tc>
@@ -6086,19 +6032,11 @@
                 <w:highlight w:val="yellow"/>
               </w:rPr>
             </w:pPr>
-            <w:proofErr w:type="spellStart"/>
-            <w:r>
-              <w:rPr>
-                <w:highlight w:val="yellow"/>
-              </w:rPr>
-              <w:t>Caract</w:t>
-            </w:r>
-            <w:proofErr w:type="spellEnd"/>
-            <w:r>
-              <w:rPr>
-                <w:highlight w:val="yellow"/>
-              </w:rPr>
-              <w:t>. 4</w:t>
+            <w:r>
+              <w:rPr>
+                <w:highlight w:val="yellow"/>
+              </w:rPr>
+              <w:t>Caract. 4</w:t>
             </w:r>
           </w:p>
         </w:tc>
@@ -6427,35 +6365,16 @@
       </w:pPr>
       <w:bookmarkStart w:id="17" w:name="_Toc102664378"/>
       <w:r>
-        <w:t>Wireframes/</w:t>
-      </w:r>
-      <w:proofErr w:type="spellStart"/>
-      <w:r>
-        <w:t>Mockups</w:t>
+        <w:t>Wireframes/Mockups</w:t>
       </w:r>
       <w:bookmarkEnd w:id="17"/>
-      <w:proofErr w:type="spellEnd"/>
     </w:p>
     <w:p>
       <w:r>
         <w:rPr>
           <w:highlight w:val="yellow"/>
         </w:rPr>
-        <w:t xml:space="preserve">&lt;Desenho dos wireframes já a aproximarem-se de </w:t>
-      </w:r>
-      <w:proofErr w:type="spellStart"/>
-      <w:r>
-        <w:rPr>
-          <w:highlight w:val="yellow"/>
-        </w:rPr>
-        <w:t>mockups</w:t>
-      </w:r>
-      <w:proofErr w:type="spellEnd"/>
-      <w:r>
-        <w:rPr>
-          <w:highlight w:val="yellow"/>
-        </w:rPr>
-        <w:t xml:space="preserve"> (mais detalhados)</w:t>
+        <w:t>&lt;Desenho dos wireframes já a aproximarem-se de mockups (mais detalhados)</w:t>
       </w:r>
       <w:r>
         <w:rPr>
@@ -6472,15 +6391,12 @@
     </w:p>
     <w:p>
       <w:r>
-        <w:rPr>
-          <w:noProof/>
-        </w:rPr>
         <w:lastRenderedPageBreak/>
         <w:drawing>
-          <wp:inline distT="0" distB="0" distL="0" distR="0" wp14:anchorId="4FF8BFA0" wp14:editId="14DC3625">
-            <wp:extent cx="5467390" cy="4152930"/>
+          <wp:inline distT="0" distB="0" distL="0" distR="0" wp14:anchorId="6B46C9CB" wp14:editId="15B857B3">
+            <wp:extent cx="5448340" cy="4576796"/>
             <wp:effectExtent l="0" t="0" r="0" b="0"/>
-            <wp:docPr id="3" name="Imagem 3"/>
+            <wp:docPr id="11" name="Imagem 11"/>
             <wp:cNvGraphicFramePr>
               <a:graphicFrameLocks xmlns:a="http://schemas.openxmlformats.org/drawingml/2006/main" noChangeAspect="1"/>
             </wp:cNvGraphicFramePr>
@@ -6500,7 +6416,7 @@
                   <pic:spPr>
                     <a:xfrm>
                       <a:off x="0" y="0"/>
-                      <a:ext cx="5467390" cy="4152930"/>
+                      <a:ext cx="5448340" cy="4576796"/>
                     </a:xfrm>
                     <a:prstGeom prst="rect">
                       <a:avLst/>
@@ -6515,14 +6431,12 @@
     </w:p>
     <w:p>
       <w:r>
-        <w:rPr>
-          <w:noProof/>
-        </w:rPr>
+        <w:lastRenderedPageBreak/>
         <w:drawing>
-          <wp:inline distT="0" distB="0" distL="0" distR="0" wp14:anchorId="2A36FE5E" wp14:editId="1AC925A8">
-            <wp:extent cx="5476915" cy="4476783"/>
-            <wp:effectExtent l="0" t="0" r="9525" b="0"/>
-            <wp:docPr id="8" name="Imagem 8" descr="Uma imagem com texto&#10;&#10;Descrição gerada automaticamente"/>
+          <wp:inline distT="0" distB="0" distL="0" distR="0" wp14:anchorId="745062B5" wp14:editId="4AE7B576">
+            <wp:extent cx="5186400" cy="4876836"/>
+            <wp:effectExtent l="0" t="0" r="0" b="0"/>
+            <wp:docPr id="13" name="Imagem 13" descr="Uma imagem com texto&#10;&#10;Descrição gerada automaticamente"/>
             <wp:cNvGraphicFramePr>
               <a:graphicFrameLocks xmlns:a="http://schemas.openxmlformats.org/drawingml/2006/main" noChangeAspect="1"/>
             </wp:cNvGraphicFramePr>
@@ -6530,7 +6444,7 @@
               <a:graphicData uri="http://schemas.openxmlformats.org/drawingml/2006/picture">
                 <pic:pic xmlns:pic="http://schemas.openxmlformats.org/drawingml/2006/picture">
                   <pic:nvPicPr>
-                    <pic:cNvPr id="8" name="Imagem 8" descr="Uma imagem com texto&#10;&#10;Descrição gerada automaticamente"/>
+                    <pic:cNvPr id="13" name="Imagem 13" descr="Uma imagem com texto&#10;&#10;Descrição gerada automaticamente"/>
                     <pic:cNvPicPr/>
                   </pic:nvPicPr>
                   <pic:blipFill>
@@ -6542,7 +6456,46 @@
                   <pic:spPr>
                     <a:xfrm>
                       <a:off x="0" y="0"/>
-                      <a:ext cx="5476915" cy="4476783"/>
+                      <a:ext cx="5186400" cy="4876836"/>
+                    </a:xfrm>
+                    <a:prstGeom prst="rect">
+                      <a:avLst/>
+                    </a:prstGeom>
+                  </pic:spPr>
+                </pic:pic>
+              </a:graphicData>
+            </a:graphic>
+          </wp:inline>
+        </w:drawing>
+      </w:r>
+    </w:p>
+    <w:p>
+      <w:r>
+        <w:drawing>
+          <wp:inline distT="0" distB="0" distL="0" distR="0" wp14:anchorId="1982980D" wp14:editId="420FE83D">
+            <wp:extent cx="5824580" cy="3724302"/>
+            <wp:effectExtent l="0" t="0" r="5080" b="0"/>
+            <wp:docPr id="16" name="Imagem 16" descr="Uma imagem com mesa&#10;&#10;Descrição gerada automaticamente"/>
+            <wp:cNvGraphicFramePr>
+              <a:graphicFrameLocks xmlns:a="http://schemas.openxmlformats.org/drawingml/2006/main" noChangeAspect="1"/>
+            </wp:cNvGraphicFramePr>
+            <a:graphic xmlns:a="http://schemas.openxmlformats.org/drawingml/2006/main">
+              <a:graphicData uri="http://schemas.openxmlformats.org/drawingml/2006/picture">
+                <pic:pic xmlns:pic="http://schemas.openxmlformats.org/drawingml/2006/picture">
+                  <pic:nvPicPr>
+                    <pic:cNvPr id="16" name="Imagem 16" descr="Uma imagem com mesa&#10;&#10;Descrição gerada automaticamente"/>
+                    <pic:cNvPicPr/>
+                  </pic:nvPicPr>
+                  <pic:blipFill>
+                    <a:blip r:embed="rId18"/>
+                    <a:stretch>
+                      <a:fillRect/>
+                    </a:stretch>
+                  </pic:blipFill>
+                  <pic:spPr>
+                    <a:xfrm>
+                      <a:off x="0" y="0"/>
+                      <a:ext cx="5824580" cy="3724302"/>
                     </a:xfrm>
                     <a:prstGeom prst="rect">
                       <a:avLst/>
@@ -6581,7 +6534,7 @@
                     <pic:cNvPicPr/>
                   </pic:nvPicPr>
                   <pic:blipFill>
-                    <a:blip r:embed="rId18"/>
+                    <a:blip r:embed="rId19"/>
                     <a:stretch>
                       <a:fillRect/>
                     </a:stretch>
@@ -6620,71 +6573,13 @@
         </w:r>
       </w:fldSimple>
       <w:r>
-        <w:t xml:space="preserve"> – </w:t>
-      </w:r>
-      <w:proofErr w:type="spellStart"/>
-      <w:r>
-        <w:t>Wireframe</w:t>
-      </w:r>
-      <w:proofErr w:type="spellEnd"/>
-      <w:r>
-        <w:t>/</w:t>
-      </w:r>
-      <w:proofErr w:type="spellStart"/>
-      <w:r>
-        <w:t>Mockup</w:t>
-      </w:r>
-      <w:proofErr w:type="spellEnd"/>
-      <w:r>
-        <w:t xml:space="preserve"> do ecrã principal </w:t>
+        <w:t xml:space="preserve"> – Wireframe/Mockup do ecrã principal </w:t>
       </w:r>
       <w:r>
         <w:rPr>
           <w:highlight w:val="yellow"/>
         </w:rPr>
-        <w:t xml:space="preserve">(no exemplo: esq. </w:t>
-      </w:r>
-      <w:proofErr w:type="spellStart"/>
-      <w:r>
-        <w:rPr>
-          <w:highlight w:val="yellow"/>
-        </w:rPr>
-        <w:t>Wireframe</w:t>
-      </w:r>
-      <w:proofErr w:type="spellEnd"/>
-      <w:r>
-        <w:rPr>
-          <w:highlight w:val="yellow"/>
-        </w:rPr>
-        <w:t xml:space="preserve">; </w:t>
-      </w:r>
-      <w:proofErr w:type="spellStart"/>
-      <w:r>
-        <w:rPr>
-          <w:highlight w:val="yellow"/>
-        </w:rPr>
-        <w:t>dir.</w:t>
-      </w:r>
-      <w:proofErr w:type="spellEnd"/>
-      <w:r>
-        <w:rPr>
-          <w:highlight w:val="yellow"/>
-        </w:rPr>
-        <w:t xml:space="preserve"> </w:t>
-      </w:r>
-      <w:proofErr w:type="spellStart"/>
-      <w:r>
-        <w:rPr>
-          <w:highlight w:val="yellow"/>
-        </w:rPr>
-        <w:t>Mockup</w:t>
-      </w:r>
-      <w:proofErr w:type="spellEnd"/>
-      <w:r>
-        <w:rPr>
-          <w:highlight w:val="yellow"/>
-        </w:rPr>
-        <w:t>)</w:t>
+        <w:t>(no exemplo: esq. Wireframe; dir. Mockup)</w:t>
       </w:r>
       <w:bookmarkEnd w:id="18"/>
     </w:p>
@@ -6746,7 +6641,7 @@
                     <pic:cNvPicPr/>
                   </pic:nvPicPr>
                   <pic:blipFill>
-                    <a:blip r:embed="rId19">
+                    <a:blip r:embed="rId20">
                       <a:extLst>
                         <a:ext uri="{28A0092B-C50C-407E-A947-70E740481C1C}">
                           <a14:useLocalDpi xmlns:a14="http://schemas.microsoft.com/office/drawing/2010/main" val="0"/>
@@ -6809,13 +6704,11 @@
         <w:pStyle w:val="Ttulo1"/>
       </w:pPr>
       <w:bookmarkStart w:id="21" w:name="_Toc102664380"/>
-      <w:proofErr w:type="spellStart"/>
       <w:r>
         <w:lastRenderedPageBreak/>
         <w:t>Scrum</w:t>
       </w:r>
       <w:bookmarkEnd w:id="21"/>
-      <w:proofErr w:type="spellEnd"/>
     </w:p>
     <w:p>
       <w:r>
@@ -6832,15 +6725,7 @@
       </w:pPr>
       <w:bookmarkStart w:id="22" w:name="_Toc102664381"/>
       <w:r>
-        <w:t xml:space="preserve">Aplicação do </w:t>
-      </w:r>
-      <w:proofErr w:type="spellStart"/>
-      <w:r>
-        <w:t>Scrum</w:t>
-      </w:r>
-      <w:proofErr w:type="spellEnd"/>
-      <w:r>
-        <w:t xml:space="preserve"> ao Projeto</w:t>
+        <w:t>Aplicação do Scrum ao Projeto</w:t>
       </w:r>
       <w:bookmarkEnd w:id="22"/>
     </w:p>
@@ -6849,21 +6734,7 @@
         <w:rPr>
           <w:highlight w:val="yellow"/>
         </w:rPr>
-        <w:t xml:space="preserve">&lt;Forma como foi aplicado o </w:t>
-      </w:r>
-      <w:proofErr w:type="spellStart"/>
-      <w:r>
-        <w:rPr>
-          <w:highlight w:val="yellow"/>
-        </w:rPr>
-        <w:t>Scrum</w:t>
-      </w:r>
-      <w:proofErr w:type="spellEnd"/>
-      <w:r>
-        <w:rPr>
-          <w:highlight w:val="yellow"/>
-        </w:rPr>
-        <w:t xml:space="preserve"> ao projeto, contextualização da metodologia ágil. Identificação da forma </w:t>
+        <w:t xml:space="preserve">&lt;Forma como foi aplicado o Scrum ao projeto, contextualização da metodologia ágil. Identificação da forma </w:t>
       </w:r>
       <w:r>
         <w:rPr>
@@ -6881,50 +6752,14 @@
         <w:rPr>
           <w:highlight w:val="yellow"/>
         </w:rPr>
-        <w:t xml:space="preserve">: sprint </w:t>
-      </w:r>
-      <w:proofErr w:type="spellStart"/>
+        <w:t>: sprint planning,</w:t>
+      </w:r>
       <w:r>
         <w:rPr>
           <w:highlight w:val="yellow"/>
         </w:rPr>
-        <w:t>planning</w:t>
-      </w:r>
-      <w:proofErr w:type="spellEnd"/>
-      <w:r>
-        <w:rPr>
-          <w:highlight w:val="yellow"/>
-        </w:rPr>
-        <w:t>,</w:t>
-      </w:r>
-      <w:r>
-        <w:rPr>
-          <w:highlight w:val="yellow"/>
-        </w:rPr>
-        <w:t xml:space="preserve"> </w:t>
-      </w:r>
-      <w:proofErr w:type="spellStart"/>
-      <w:r>
-        <w:rPr>
-          <w:highlight w:val="yellow"/>
-        </w:rPr>
-        <w:t>Daily</w:t>
-      </w:r>
-      <w:proofErr w:type="spellEnd"/>
-      <w:r>
-        <w:rPr>
-          <w:highlight w:val="yellow"/>
-        </w:rPr>
-        <w:t xml:space="preserve"> </w:t>
-      </w:r>
-      <w:proofErr w:type="spellStart"/>
-      <w:r>
-        <w:rPr>
-          <w:highlight w:val="yellow"/>
-        </w:rPr>
-        <w:t>Scrum</w:t>
-      </w:r>
-      <w:proofErr w:type="spellEnd"/>
+        <w:t xml:space="preserve"> Daily Scrum</w:t>
+      </w:r>
       <w:r>
         <w:rPr>
           <w:highlight w:val="yellow"/>
@@ -6944,21 +6779,8 @@
         <w:pStyle w:val="Ttulo2"/>
       </w:pPr>
       <w:bookmarkStart w:id="23" w:name="_Toc102664382"/>
-      <w:proofErr w:type="spellStart"/>
-      <w:r>
-        <w:t>Stakeholders</w:t>
-      </w:r>
-      <w:proofErr w:type="spellEnd"/>
-      <w:r>
-        <w:t xml:space="preserve"> e </w:t>
-      </w:r>
-      <w:proofErr w:type="spellStart"/>
-      <w:r>
-        <w:t>Scrum</w:t>
-      </w:r>
-      <w:proofErr w:type="spellEnd"/>
-      <w:r>
-        <w:t xml:space="preserve"> Team</w:t>
+      <w:r>
+        <w:t>Stakeholders e Scrum Team</w:t>
       </w:r>
       <w:bookmarkEnd w:id="23"/>
     </w:p>
@@ -6967,35 +6789,7 @@
         <w:rPr>
           <w:highlight w:val="yellow"/>
         </w:rPr>
-        <w:t xml:space="preserve">&lt;Identificação dos </w:t>
-      </w:r>
-      <w:proofErr w:type="spellStart"/>
-      <w:r>
-        <w:rPr>
-          <w:highlight w:val="yellow"/>
-        </w:rPr>
-        <w:t>stakeholders</w:t>
-      </w:r>
-      <w:proofErr w:type="spellEnd"/>
-      <w:r>
-        <w:rPr>
-          <w:highlight w:val="yellow"/>
-        </w:rPr>
-        <w:t xml:space="preserve"> e da </w:t>
-      </w:r>
-      <w:proofErr w:type="spellStart"/>
-      <w:r>
-        <w:rPr>
-          <w:highlight w:val="yellow"/>
-        </w:rPr>
-        <w:t>Scrum</w:t>
-      </w:r>
-      <w:proofErr w:type="spellEnd"/>
-      <w:r>
-        <w:rPr>
-          <w:highlight w:val="yellow"/>
-        </w:rPr>
-        <w:t xml:space="preserve"> Team (Roles) no projeto, bem como quais as suas funções&gt;</w:t>
+        <w:t>&lt;Identificação dos stakeholders e da Scrum Team (Roles) no projeto, bem como quais as suas funções&gt;</w:t>
       </w:r>
     </w:p>
     <w:p/>
@@ -7020,21 +6814,8 @@
       <w:r>
         <w:t xml:space="preserve"> – Identificação e funções dos </w:t>
       </w:r>
-      <w:proofErr w:type="spellStart"/>
-      <w:r>
-        <w:t>Stakeholders</w:t>
-      </w:r>
-      <w:proofErr w:type="spellEnd"/>
-      <w:r>
-        <w:t xml:space="preserve"> e </w:t>
-      </w:r>
-      <w:proofErr w:type="spellStart"/>
-      <w:r>
-        <w:t>Scrum</w:t>
-      </w:r>
-      <w:proofErr w:type="spellEnd"/>
-      <w:r>
-        <w:t xml:space="preserve"> Team</w:t>
+      <w:r>
+        <w:t>Stakeholders e Scrum Team</w:t>
       </w:r>
       <w:bookmarkEnd w:id="24"/>
     </w:p>
@@ -7158,19 +6939,9 @@
             <w:tcW w:w="2132" w:type="dxa"/>
           </w:tcPr>
           <w:p>
-            <w:proofErr w:type="spellStart"/>
-            <w:r>
-              <w:t>Product</w:t>
-            </w:r>
-            <w:proofErr w:type="spellEnd"/>
-            <w:r>
-              <w:t xml:space="preserve"> </w:t>
-            </w:r>
-            <w:proofErr w:type="spellStart"/>
-            <w:r>
-              <w:t>Owner</w:t>
-            </w:r>
-            <w:proofErr w:type="spellEnd"/>
+            <w:r>
+              <w:t>Product Owner</w:t>
+            </w:r>
           </w:p>
         </w:tc>
         <w:tc>
@@ -7230,13 +7001,8 @@
             <w:tcW w:w="2132" w:type="dxa"/>
           </w:tcPr>
           <w:p>
-            <w:proofErr w:type="spellStart"/>
-            <w:r>
-              <w:t>Scrum</w:t>
-            </w:r>
-            <w:proofErr w:type="spellEnd"/>
-            <w:r>
-              <w:t xml:space="preserve"> Master</w:t>
+            <w:r>
+              <w:t>Scrum Master</w:t>
             </w:r>
           </w:p>
         </w:tc>
@@ -7294,13 +7060,8 @@
             <w:tcW w:w="2132" w:type="dxa"/>
           </w:tcPr>
           <w:p>
-            <w:proofErr w:type="spellStart"/>
-            <w:r>
-              <w:t>Development</w:t>
-            </w:r>
-            <w:proofErr w:type="spellEnd"/>
-            <w:r>
-              <w:t xml:space="preserve"> Team</w:t>
+            <w:r>
+              <w:t>Development Team</w:t>
             </w:r>
           </w:p>
         </w:tc>
@@ -7359,20 +7120,10 @@
         <w:pStyle w:val="Ttulo2"/>
       </w:pPr>
       <w:bookmarkStart w:id="25" w:name="_Toc102664383"/>
-      <w:proofErr w:type="spellStart"/>
-      <w:r>
-        <w:t>User</w:t>
-      </w:r>
-      <w:proofErr w:type="spellEnd"/>
-      <w:r>
-        <w:t xml:space="preserve"> </w:t>
-      </w:r>
-      <w:proofErr w:type="spellStart"/>
-      <w:r>
-        <w:t>Stories</w:t>
+      <w:r>
+        <w:t>User Stories</w:t>
       </w:r>
       <w:bookmarkEnd w:id="25"/>
-      <w:proofErr w:type="spellEnd"/>
     </w:p>
     <w:p>
       <w:r>
@@ -7385,30 +7136,8 @@
         <w:rPr>
           <w:highlight w:val="yellow"/>
         </w:rPr>
-        <w:t xml:space="preserve">especificados os requisitos funcionais do ponto de vista do utilizador sob forma de </w:t>
-      </w:r>
-      <w:proofErr w:type="spellStart"/>
-      <w:r>
-        <w:rPr>
-          <w:highlight w:val="yellow"/>
-        </w:rPr>
-        <w:t>User</w:t>
-      </w:r>
-      <w:proofErr w:type="spellEnd"/>
-      <w:r>
-        <w:rPr>
-          <w:highlight w:val="yellow"/>
-        </w:rPr>
-        <w:t xml:space="preserve"> </w:t>
-      </w:r>
-      <w:proofErr w:type="spellStart"/>
-      <w:r>
-        <w:rPr>
-          <w:highlight w:val="yellow"/>
-        </w:rPr>
-        <w:t>Stories</w:t>
-      </w:r>
-      <w:proofErr w:type="spellEnd"/>
+        <w:t>especificados os requisitos funcionais do ponto de vista do utilizador sob forma de User Stories</w:t>
+      </w:r>
       <w:r>
         <w:t xml:space="preserve"> </w:t>
       </w:r>
@@ -7418,7 +7147,6 @@
         </w:rPr>
         <w:t xml:space="preserve">As </w:t>
       </w:r>
-      <w:proofErr w:type="spellStart"/>
       <w:r>
         <w:rPr>
           <w:i/>
@@ -7427,80 +7155,23 @@
         </w:rPr>
         <w:t>issues</w:t>
       </w:r>
-      <w:proofErr w:type="spellEnd"/>
       <w:r>
         <w:rPr>
           <w:highlight w:val="yellow"/>
         </w:rPr>
-        <w:t xml:space="preserve"> devem ser estimadas em </w:t>
-      </w:r>
-      <w:proofErr w:type="spellStart"/>
-      <w:r>
-        <w:rPr>
-          <w:highlight w:val="yellow"/>
-        </w:rPr>
-        <w:t>Story</w:t>
-      </w:r>
-      <w:proofErr w:type="spellEnd"/>
+        <w:t xml:space="preserve"> devem ser estimadas em Story Points utilizando a sequência de Fibonacci: 1, 2, 3, 5, 8, 13, 20</w:t>
+      </w:r>
       <w:r>
         <w:rPr>
           <w:highlight w:val="yellow"/>
         </w:rPr>
         <w:t xml:space="preserve"> </w:t>
       </w:r>
-      <w:proofErr w:type="spellStart"/>
       <w:r>
         <w:rPr>
           <w:highlight w:val="yellow"/>
         </w:rPr>
-        <w:t>Points</w:t>
-      </w:r>
-      <w:proofErr w:type="spellEnd"/>
-      <w:r>
-        <w:rPr>
-          <w:highlight w:val="yellow"/>
-        </w:rPr>
-        <w:t xml:space="preserve"> utilizando a sequência de </w:t>
-      </w:r>
-      <w:proofErr w:type="spellStart"/>
-      <w:r>
-        <w:rPr>
-          <w:highlight w:val="yellow"/>
-        </w:rPr>
-        <w:t>Fibonacci</w:t>
-      </w:r>
-      <w:proofErr w:type="spellEnd"/>
-      <w:r>
-        <w:rPr>
-          <w:highlight w:val="yellow"/>
-        </w:rPr>
-        <w:t>: 1, 2, 3, 5, 8, 13, 20</w:t>
-      </w:r>
-      <w:r>
-        <w:rPr>
-          <w:highlight w:val="yellow"/>
-        </w:rPr>
-        <w:t xml:space="preserve"> </w:t>
-      </w:r>
-      <w:r>
-        <w:rPr>
-          <w:highlight w:val="yellow"/>
-        </w:rPr>
-        <w:t>(</w:t>
-      </w:r>
-      <w:proofErr w:type="spellStart"/>
-      <w:r>
-        <w:rPr>
-          <w:highlight w:val="yellow"/>
-        </w:rPr>
-        <w:t>máx</w:t>
-      </w:r>
-      <w:proofErr w:type="spellEnd"/>
-      <w:r>
-        <w:rPr>
-          <w:highlight w:val="yellow"/>
-        </w:rPr>
-        <w:t>).&gt;</w:t>
+        <w:t>(máx).&gt;</w:t>
       </w:r>
     </w:p>
     <w:p>
@@ -7596,21 +7267,7 @@
         <w:rPr>
           <w:highlight w:val="yellow"/>
         </w:rPr>
-        <w:t xml:space="preserve">Focar nestes 3 e evitar o Como (excluir aspetos de desenho, interface design </w:t>
-      </w:r>
-      <w:proofErr w:type="spellStart"/>
-      <w:r>
-        <w:rPr>
-          <w:highlight w:val="yellow"/>
-        </w:rPr>
-        <w:t>statements</w:t>
-      </w:r>
-      <w:proofErr w:type="spellEnd"/>
-      <w:r>
-        <w:rPr>
-          <w:highlight w:val="yellow"/>
-        </w:rPr>
-        <w:t>).</w:t>
+        <w:t>Focar nestes 3 e evitar o Como (excluir aspetos de desenho, interface design statements).</w:t>
       </w:r>
     </w:p>
     <w:p>
@@ -7657,35 +7314,7 @@
         <w:rPr>
           <w:highlight w:val="yellow"/>
         </w:rPr>
-        <w:t xml:space="preserve">].” – como é que o desejo imediato deles para fazer algo se integra na </w:t>
-      </w:r>
-      <w:proofErr w:type="spellStart"/>
-      <w:r>
-        <w:rPr>
-          <w:highlight w:val="yellow"/>
-        </w:rPr>
-        <w:t>big</w:t>
-      </w:r>
-      <w:proofErr w:type="spellEnd"/>
-      <w:r>
-        <w:rPr>
-          <w:highlight w:val="yellow"/>
-        </w:rPr>
-        <w:t xml:space="preserve"> </w:t>
-      </w:r>
-      <w:proofErr w:type="spellStart"/>
-      <w:r>
-        <w:rPr>
-          <w:highlight w:val="yellow"/>
-        </w:rPr>
-        <w:t>picture</w:t>
-      </w:r>
-      <w:proofErr w:type="spellEnd"/>
-      <w:r>
-        <w:rPr>
-          <w:highlight w:val="yellow"/>
-        </w:rPr>
-        <w:t>? Qual o objetivo geral que estão a tentar atingir? Qual o principal problema que precisa de ser resolvido?</w:t>
+        <w:t>].” – como é que o desejo imediato deles para fazer algo se integra na big picture? Qual o objetivo geral que estão a tentar atingir? Qual o principal problema que precisa de ser resolvido?</w:t>
       </w:r>
     </w:p>
     <w:p/>
@@ -8453,35 +8082,7 @@
         <w:rPr>
           <w:highlight w:val="yellow"/>
         </w:rPr>
-        <w:t>&lt;</w:t>
-      </w:r>
-      <w:proofErr w:type="spellStart"/>
-      <w:r>
-        <w:rPr>
-          <w:highlight w:val="yellow"/>
-        </w:rPr>
-        <w:t>Product</w:t>
-      </w:r>
-      <w:proofErr w:type="spellEnd"/>
-      <w:r>
-        <w:rPr>
-          <w:highlight w:val="yellow"/>
-        </w:rPr>
-        <w:t xml:space="preserve"> </w:t>
-      </w:r>
-      <w:proofErr w:type="spellStart"/>
-      <w:r>
-        <w:rPr>
-          <w:highlight w:val="yellow"/>
-        </w:rPr>
-        <w:t>backlog</w:t>
-      </w:r>
-      <w:proofErr w:type="spellEnd"/>
-      <w:r>
-        <w:rPr>
-          <w:highlight w:val="yellow"/>
-        </w:rPr>
-        <w:t xml:space="preserve"> do projeto</w:t>
+        <w:t>&lt;Product backlog do projeto</w:t>
       </w:r>
       <w:r>
         <w:rPr>
@@ -8524,21 +8125,7 @@
         <w:rPr>
           <w:highlight w:val="yellow"/>
         </w:rPr>
-        <w:t xml:space="preserve">Sprint </w:t>
-      </w:r>
-      <w:proofErr w:type="spellStart"/>
-      <w:r>
-        <w:rPr>
-          <w:highlight w:val="yellow"/>
-        </w:rPr>
-        <w:t>Backlog</w:t>
-      </w:r>
-      <w:proofErr w:type="spellEnd"/>
-      <w:r>
-        <w:rPr>
-          <w:highlight w:val="yellow"/>
-        </w:rPr>
-        <w:t xml:space="preserve"> 1</w:t>
+        <w:t>Sprint Backlog 1</w:t>
       </w:r>
     </w:p>
     <w:p>
@@ -8556,21 +8143,7 @@
         <w:rPr>
           <w:highlight w:val="yellow"/>
         </w:rPr>
-        <w:t xml:space="preserve">Sprint </w:t>
-      </w:r>
-      <w:proofErr w:type="spellStart"/>
-      <w:r>
-        <w:rPr>
-          <w:highlight w:val="yellow"/>
-        </w:rPr>
-        <w:t>Backlog</w:t>
-      </w:r>
-      <w:proofErr w:type="spellEnd"/>
-      <w:r>
-        <w:rPr>
-          <w:highlight w:val="yellow"/>
-        </w:rPr>
-        <w:t xml:space="preserve"> 2</w:t>
+        <w:t>Sprint Backlog 2</w:t>
       </w:r>
     </w:p>
     <w:p>
@@ -8588,21 +8161,7 @@
         <w:rPr>
           <w:highlight w:val="yellow"/>
         </w:rPr>
-        <w:t xml:space="preserve">Sprint </w:t>
-      </w:r>
-      <w:proofErr w:type="spellStart"/>
-      <w:r>
-        <w:rPr>
-          <w:highlight w:val="yellow"/>
-        </w:rPr>
-        <w:t>Backlog</w:t>
-      </w:r>
-      <w:proofErr w:type="spellEnd"/>
-      <w:r>
-        <w:rPr>
-          <w:highlight w:val="yellow"/>
-        </w:rPr>
-        <w:t xml:space="preserve"> 3</w:t>
+        <w:t>Sprint Backlog 3</w:t>
       </w:r>
     </w:p>
     <w:p>
@@ -8620,211 +8179,15 @@
         <w:rPr>
           <w:highlight w:val="yellow"/>
         </w:rPr>
-        <w:t xml:space="preserve">Sprint </w:t>
-      </w:r>
-      <w:proofErr w:type="spellStart"/>
+        <w:t>Sprint Backlog 4</w:t>
+      </w:r>
+    </w:p>
+    <w:p>
       <w:r>
         <w:rPr>
           <w:highlight w:val="yellow"/>
         </w:rPr>
-        <w:t>Backlog</w:t>
-      </w:r>
-      <w:proofErr w:type="spellEnd"/>
-      <w:r>
-        <w:rPr>
-          <w:highlight w:val="yellow"/>
-        </w:rPr>
-        <w:t xml:space="preserve"> 4</w:t>
-      </w:r>
-    </w:p>
-    <w:p>
-      <w:r>
-        <w:rPr>
-          <w:highlight w:val="yellow"/>
-        </w:rPr>
-        <w:t xml:space="preserve">Cada item do </w:t>
-      </w:r>
-      <w:proofErr w:type="spellStart"/>
-      <w:r>
-        <w:rPr>
-          <w:highlight w:val="yellow"/>
-        </w:rPr>
-        <w:t>Product</w:t>
-      </w:r>
-      <w:proofErr w:type="spellEnd"/>
-      <w:r>
-        <w:rPr>
-          <w:highlight w:val="yellow"/>
-        </w:rPr>
-        <w:t xml:space="preserve"> </w:t>
-      </w:r>
-      <w:proofErr w:type="spellStart"/>
-      <w:r>
-        <w:rPr>
-          <w:highlight w:val="yellow"/>
-        </w:rPr>
-        <w:t>Backlog</w:t>
-      </w:r>
-      <w:proofErr w:type="spellEnd"/>
-      <w:r>
-        <w:rPr>
-          <w:highlight w:val="yellow"/>
-        </w:rPr>
-        <w:t xml:space="preserve"> deve corresponder a uma </w:t>
-      </w:r>
-      <w:proofErr w:type="spellStart"/>
-      <w:r>
-        <w:rPr>
-          <w:highlight w:val="yellow"/>
-        </w:rPr>
-        <w:t>Issue</w:t>
-      </w:r>
-      <w:proofErr w:type="spellEnd"/>
-      <w:r>
-        <w:rPr>
-          <w:highlight w:val="yellow"/>
-        </w:rPr>
-        <w:t xml:space="preserve"> (</w:t>
-      </w:r>
-      <w:proofErr w:type="spellStart"/>
-      <w:r>
-        <w:rPr>
-          <w:highlight w:val="yellow"/>
-        </w:rPr>
-        <w:t>Jira</w:t>
-      </w:r>
-      <w:proofErr w:type="spellEnd"/>
-      <w:r>
-        <w:rPr>
-          <w:highlight w:val="yellow"/>
-        </w:rPr>
-        <w:t xml:space="preserve">) do tipo </w:t>
-      </w:r>
-      <w:proofErr w:type="spellStart"/>
-      <w:r>
-        <w:rPr>
-          <w:highlight w:val="yellow"/>
-        </w:rPr>
-        <w:t>Task</w:t>
-      </w:r>
-      <w:proofErr w:type="spellEnd"/>
-      <w:r>
-        <w:rPr>
-          <w:highlight w:val="yellow"/>
-        </w:rPr>
-        <w:t xml:space="preserve">, </w:t>
-      </w:r>
-      <w:proofErr w:type="spellStart"/>
-      <w:r>
-        <w:rPr>
-          <w:highlight w:val="yellow"/>
-        </w:rPr>
-        <w:t>Story</w:t>
-      </w:r>
-      <w:proofErr w:type="spellEnd"/>
-      <w:r>
-        <w:rPr>
-          <w:highlight w:val="yellow"/>
-        </w:rPr>
-        <w:t xml:space="preserve"> ou Bug. </w:t>
-      </w:r>
-      <w:proofErr w:type="spellStart"/>
-      <w:r>
-        <w:rPr>
-          <w:highlight w:val="yellow"/>
-        </w:rPr>
-        <w:t>User</w:t>
-      </w:r>
-      <w:proofErr w:type="spellEnd"/>
-      <w:r>
-        <w:rPr>
-          <w:highlight w:val="yellow"/>
-        </w:rPr>
-        <w:t xml:space="preserve"> </w:t>
-      </w:r>
-      <w:proofErr w:type="spellStart"/>
-      <w:r>
-        <w:rPr>
-          <w:highlight w:val="yellow"/>
-        </w:rPr>
-        <w:t>Story</w:t>
-      </w:r>
-      <w:proofErr w:type="spellEnd"/>
-      <w:r>
-        <w:rPr>
-          <w:highlight w:val="yellow"/>
-        </w:rPr>
-        <w:t xml:space="preserve"> identificada pelo cliente. As </w:t>
-      </w:r>
-      <w:proofErr w:type="spellStart"/>
-      <w:r>
-        <w:rPr>
-          <w:highlight w:val="yellow"/>
-        </w:rPr>
-        <w:t>issues</w:t>
-      </w:r>
-      <w:proofErr w:type="spellEnd"/>
-      <w:r>
-        <w:rPr>
-          <w:highlight w:val="yellow"/>
-        </w:rPr>
-        <w:t xml:space="preserve"> devem ser estimadas em </w:t>
-      </w:r>
-      <w:proofErr w:type="spellStart"/>
-      <w:r>
-        <w:rPr>
-          <w:highlight w:val="yellow"/>
-        </w:rPr>
-        <w:t>Story</w:t>
-      </w:r>
-      <w:proofErr w:type="spellEnd"/>
-      <w:r>
-        <w:rPr>
-          <w:highlight w:val="yellow"/>
-        </w:rPr>
-        <w:t xml:space="preserve"> </w:t>
-      </w:r>
-      <w:proofErr w:type="spellStart"/>
-      <w:r>
-        <w:rPr>
-          <w:highlight w:val="yellow"/>
-        </w:rPr>
-        <w:t>Points</w:t>
-      </w:r>
-      <w:proofErr w:type="spellEnd"/>
-      <w:r>
-        <w:rPr>
-          <w:highlight w:val="yellow"/>
-        </w:rPr>
-        <w:t xml:space="preserve"> utilizando a sequência de </w:t>
-      </w:r>
-      <w:proofErr w:type="spellStart"/>
-      <w:r>
-        <w:rPr>
-          <w:highlight w:val="yellow"/>
-        </w:rPr>
-        <w:t>Fibonacci</w:t>
-      </w:r>
-      <w:proofErr w:type="spellEnd"/>
-      <w:r>
-        <w:rPr>
-          <w:highlight w:val="yellow"/>
-        </w:rPr>
-        <w:t>: 1, 2, 3, 5, 8, 13, 20, 40 (</w:t>
-      </w:r>
-      <w:proofErr w:type="spellStart"/>
-      <w:r>
-        <w:rPr>
-          <w:highlight w:val="yellow"/>
-        </w:rPr>
-        <w:t>máx</w:t>
-      </w:r>
-      <w:proofErr w:type="spellEnd"/>
-      <w:r>
-        <w:rPr>
-          <w:highlight w:val="yellow"/>
-        </w:rPr>
-        <w:t>).</w:t>
+        <w:t>Cada item do Product Backlog deve corresponder a uma Issue (Jira) do tipo Task, Story ou Bug. User Story identificada pelo cliente. As issues devem ser estimadas em Story Points utilizando a sequência de Fibonacci: 1, 2, 3, 5, 8, 13, 20, 40 (máx).</w:t>
       </w:r>
     </w:p>
     <w:p/>
@@ -8849,13 +8212,8 @@
     </w:p>
     <w:p>
       <w:r>
-        <w:t xml:space="preserve">De seguida encontram-se descritos os principais eventos </w:t>
-      </w:r>
-      <w:proofErr w:type="spellStart"/>
-      <w:r>
-        <w:t>Scrum</w:t>
-      </w:r>
-      <w:proofErr w:type="spellEnd"/>
+        <w:t>De seguida encontram-se descritos os principais eventos Scrum</w:t>
+      </w:r>
       <w:r>
         <w:t xml:space="preserve"> da Sprint 4</w:t>
       </w:r>
@@ -8868,13 +8226,8 @@
         <w:pStyle w:val="Ttulo4"/>
       </w:pPr>
       <w:r>
-        <w:t xml:space="preserve">Sprint </w:t>
-      </w:r>
-      <w:proofErr w:type="spellStart"/>
-      <w:r>
-        <w:t>Planning</w:t>
-      </w:r>
-      <w:proofErr w:type="spellEnd"/>
+        <w:t>Sprint Planning</w:t>
+      </w:r>
     </w:p>
     <w:p/>
     <w:tbl>
@@ -8961,21 +8314,7 @@
               <w:rPr>
                 <w:highlight w:val="yellow"/>
               </w:rPr>
-              <w:t xml:space="preserve">1 de </w:t>
-            </w:r>
-            <w:proofErr w:type="gramStart"/>
-            <w:r>
-              <w:rPr>
-                <w:highlight w:val="yellow"/>
-              </w:rPr>
-              <w:t>Maio</w:t>
-            </w:r>
-            <w:proofErr w:type="gramEnd"/>
-            <w:r>
-              <w:rPr>
-                <w:highlight w:val="yellow"/>
-              </w:rPr>
-              <w:t xml:space="preserve"> de 2021</w:t>
+              <w:t>1 de Maio de 2021</w:t>
             </w:r>
             <w:r>
               <w:rPr>
@@ -8999,17 +8338,8 @@
                 <w:i/>
                 <w:iCs/>
               </w:rPr>
-              <w:t xml:space="preserve">Sprint </w:t>
-            </w:r>
-            <w:proofErr w:type="spellStart"/>
-            <w:r>
-              <w:rPr>
-                <w:i/>
-                <w:iCs/>
-              </w:rPr>
-              <w:t>Backlog</w:t>
-            </w:r>
-            <w:proofErr w:type="spellEnd"/>
+              <w:t>Sprint Backlog</w:t>
+            </w:r>
             <w:r>
               <w:t xml:space="preserve">: </w:t>
             </w:r>
@@ -9019,25 +8349,7 @@
                 <w:bCs w:val="0"/>
                 <w:highlight w:val="yellow"/>
               </w:rPr>
-              <w:t xml:space="preserve">&lt;retirar do </w:t>
-            </w:r>
-            <w:proofErr w:type="spellStart"/>
-            <w:r>
-              <w:rPr>
-                <w:b w:val="0"/>
-                <w:bCs w:val="0"/>
-                <w:highlight w:val="yellow"/>
-              </w:rPr>
-              <w:t>jira</w:t>
-            </w:r>
-            <w:proofErr w:type="spellEnd"/>
-            <w:r>
-              <w:rPr>
-                <w:b w:val="0"/>
-                <w:bCs w:val="0"/>
-                <w:highlight w:val="yellow"/>
-              </w:rPr>
-              <w:t xml:space="preserve"> tal como na imagem:&gt;</w:t>
+              <w:t>&lt;retirar do jira tal como na imagem:&gt;</w:t>
             </w:r>
           </w:p>
           <w:p>
@@ -9061,7 +8373,7 @@
                           <pic:cNvPicPr/>
                         </pic:nvPicPr>
                         <pic:blipFill>
-                          <a:blip r:embed="rId20"/>
+                          <a:blip r:embed="rId21"/>
                           <a:stretch>
                             <a:fillRect/>
                           </a:stretch>
@@ -9090,13 +8402,8 @@
       <w:pPr>
         <w:pStyle w:val="Ttulo4"/>
       </w:pPr>
-      <w:proofErr w:type="spellStart"/>
-      <w:r>
-        <w:t>Daily</w:t>
-      </w:r>
-      <w:proofErr w:type="spellEnd"/>
-      <w:r>
-        <w:t xml:space="preserve"> Meetings</w:t>
+      <w:r>
+        <w:t>Daily Meetings</w:t>
       </w:r>
       <w:r>
         <w:t xml:space="preserve"> (1 por semana)</w:t>
@@ -9187,21 +8494,7 @@
               <w:rPr>
                 <w:highlight w:val="yellow"/>
               </w:rPr>
-              <w:t xml:space="preserve">1 de </w:t>
-            </w:r>
-            <w:proofErr w:type="gramStart"/>
-            <w:r>
-              <w:rPr>
-                <w:highlight w:val="yellow"/>
-              </w:rPr>
-              <w:t>Maio</w:t>
-            </w:r>
-            <w:proofErr w:type="gramEnd"/>
-            <w:r>
-              <w:rPr>
-                <w:highlight w:val="yellow"/>
-              </w:rPr>
-              <w:t xml:space="preserve"> de 2021</w:t>
+              <w:t>1 de Maio de 2021</w:t>
             </w:r>
             <w:r>
               <w:rPr>
@@ -9623,21 +8916,7 @@
               <w:rPr>
                 <w:highlight w:val="yellow"/>
               </w:rPr>
-              <w:t xml:space="preserve">1 de </w:t>
-            </w:r>
-            <w:proofErr w:type="gramStart"/>
-            <w:r>
-              <w:rPr>
-                <w:highlight w:val="yellow"/>
-              </w:rPr>
-              <w:t>Maio</w:t>
-            </w:r>
-            <w:proofErr w:type="gramEnd"/>
-            <w:r>
-              <w:rPr>
-                <w:highlight w:val="yellow"/>
-              </w:rPr>
-              <w:t xml:space="preserve"> de 2021</w:t>
+              <w:t>1 de Maio de 2021</w:t>
             </w:r>
             <w:r>
               <w:rPr>
@@ -9979,13 +9258,8 @@
         <w:pStyle w:val="Ttulo4"/>
       </w:pPr>
       <w:r>
-        <w:t xml:space="preserve">Sprint </w:t>
-      </w:r>
-      <w:proofErr w:type="spellStart"/>
-      <w:r>
-        <w:t>Retrospective</w:t>
-      </w:r>
-      <w:proofErr w:type="spellEnd"/>
+        <w:t>Sprint Retrospective</w:t>
+      </w:r>
     </w:p>
     <w:p/>
     <w:tbl>
@@ -10072,21 +9346,7 @@
               <w:rPr>
                 <w:highlight w:val="yellow"/>
               </w:rPr>
-              <w:t xml:space="preserve">1 de </w:t>
-            </w:r>
-            <w:proofErr w:type="gramStart"/>
-            <w:r>
-              <w:rPr>
-                <w:highlight w:val="yellow"/>
-              </w:rPr>
-              <w:t>Maio</w:t>
-            </w:r>
-            <w:proofErr w:type="gramEnd"/>
-            <w:r>
-              <w:rPr>
-                <w:highlight w:val="yellow"/>
-              </w:rPr>
-              <w:t xml:space="preserve"> de 2021</w:t>
+              <w:t>1 de Maio de 2021</w:t>
             </w:r>
             <w:r>
               <w:rPr>
@@ -10131,7 +9391,6 @@
               </w:rPr>
               <w:t xml:space="preserve">, tirar conclusões acerca de 1 dos gráficos de </w:t>
             </w:r>
-            <w:proofErr w:type="spellStart"/>
             <w:r>
               <w:rPr>
                 <w:b w:val="0"/>
@@ -10140,9 +9399,16 @@
                 <w:iCs/>
                 <w:highlight w:val="yellow"/>
               </w:rPr>
-              <w:t>burn</w:t>
-            </w:r>
-            <w:proofErr w:type="spellEnd"/>
+              <w:t>burn down</w:t>
+            </w:r>
+            <w:r>
+              <w:rPr>
+                <w:b w:val="0"/>
+                <w:bCs w:val="0"/>
+                <w:highlight w:val="yellow"/>
+              </w:rPr>
+              <w:t xml:space="preserve"> ou </w:t>
+            </w:r>
             <w:r>
               <w:rPr>
                 <w:b w:val="0"/>
@@ -10151,62 +9417,8 @@
                 <w:iCs/>
                 <w:highlight w:val="yellow"/>
               </w:rPr>
-              <w:t xml:space="preserve"> </w:t>
-            </w:r>
-            <w:proofErr w:type="spellStart"/>
-            <w:r>
-              <w:rPr>
-                <w:b w:val="0"/>
-                <w:bCs w:val="0"/>
-                <w:i/>
-                <w:iCs/>
-                <w:highlight w:val="yellow"/>
-              </w:rPr>
-              <w:t>down</w:t>
-            </w:r>
-            <w:proofErr w:type="spellEnd"/>
-            <w:r>
-              <w:rPr>
-                <w:b w:val="0"/>
-                <w:bCs w:val="0"/>
-                <w:highlight w:val="yellow"/>
-              </w:rPr>
-              <w:t xml:space="preserve"> ou </w:t>
-            </w:r>
-            <w:proofErr w:type="spellStart"/>
-            <w:r>
-              <w:rPr>
-                <w:b w:val="0"/>
-                <w:bCs w:val="0"/>
-                <w:i/>
-                <w:iCs/>
-                <w:highlight w:val="yellow"/>
-              </w:rPr>
-              <w:t>burn</w:t>
-            </w:r>
-            <w:proofErr w:type="spellEnd"/>
-            <w:r>
-              <w:rPr>
-                <w:b w:val="0"/>
-                <w:bCs w:val="0"/>
-                <w:i/>
-                <w:iCs/>
-                <w:highlight w:val="yellow"/>
-              </w:rPr>
-              <w:t xml:space="preserve"> </w:t>
-            </w:r>
-            <w:proofErr w:type="spellStart"/>
-            <w:r>
-              <w:rPr>
-                <w:b w:val="0"/>
-                <w:bCs w:val="0"/>
-                <w:i/>
-                <w:iCs/>
-                <w:highlight w:val="yellow"/>
-              </w:rPr>
-              <w:t>up</w:t>
-            </w:r>
-            <w:proofErr w:type="spellEnd"/>
+              <w:t>burn up</w:t>
+            </w:r>
             <w:r>
               <w:rPr>
                 <w:b w:val="0"/>
@@ -10291,25 +9503,7 @@
                 <w:bCs w:val="0"/>
                 <w:highlight w:val="yellow"/>
               </w:rPr>
-              <w:t xml:space="preserve">retirar do </w:t>
-            </w:r>
-            <w:proofErr w:type="spellStart"/>
-            <w:r>
-              <w:rPr>
-                <w:b w:val="0"/>
-                <w:bCs w:val="0"/>
-                <w:highlight w:val="yellow"/>
-              </w:rPr>
-              <w:t>jira</w:t>
-            </w:r>
-            <w:proofErr w:type="spellEnd"/>
-            <w:r>
-              <w:rPr>
-                <w:b w:val="0"/>
-                <w:bCs w:val="0"/>
-                <w:highlight w:val="yellow"/>
-              </w:rPr>
-              <w:t xml:space="preserve"> </w:t>
+              <w:t xml:space="preserve">retirar do jira </w:t>
             </w:r>
             <w:r>
               <w:rPr>
@@ -10350,7 +9544,7 @@
                           <pic:cNvPicPr/>
                         </pic:nvPicPr>
                         <pic:blipFill>
-                          <a:blip r:embed="rId21"/>
+                          <a:blip r:embed="rId22"/>
                           <a:stretch>
                             <a:fillRect/>
                           </a:stretch>
@@ -10398,13 +9592,8 @@
     </w:p>
     <w:p>
       <w:r>
-        <w:t xml:space="preserve">De seguida encontram-se descritos os principais eventos </w:t>
-      </w:r>
-      <w:proofErr w:type="spellStart"/>
-      <w:r>
-        <w:t>Scrum</w:t>
-      </w:r>
-      <w:proofErr w:type="spellEnd"/>
+        <w:t>De seguida encontram-se descritos os principais eventos Scrum</w:t>
+      </w:r>
       <w:r>
         <w:t xml:space="preserve"> da Sprint 4</w:t>
       </w:r>
@@ -10417,13 +9606,8 @@
         <w:pStyle w:val="Ttulo4"/>
       </w:pPr>
       <w:r>
-        <w:t xml:space="preserve">Sprint </w:t>
-      </w:r>
-      <w:proofErr w:type="spellStart"/>
-      <w:r>
-        <w:t>Planning</w:t>
-      </w:r>
-      <w:proofErr w:type="spellEnd"/>
+        <w:t>Sprint Planning</w:t>
+      </w:r>
     </w:p>
     <w:p/>
     <w:tbl>
@@ -10510,21 +9694,7 @@
               <w:rPr>
                 <w:highlight w:val="yellow"/>
               </w:rPr>
-              <w:t xml:space="preserve">1 de </w:t>
-            </w:r>
-            <w:proofErr w:type="gramStart"/>
-            <w:r>
-              <w:rPr>
-                <w:highlight w:val="yellow"/>
-              </w:rPr>
-              <w:t>Maio</w:t>
-            </w:r>
-            <w:proofErr w:type="gramEnd"/>
-            <w:r>
-              <w:rPr>
-                <w:highlight w:val="yellow"/>
-              </w:rPr>
-              <w:t xml:space="preserve"> de 2021</w:t>
+              <w:t>1 de Maio de 2021</w:t>
             </w:r>
             <w:r>
               <w:rPr>
@@ -10548,17 +9718,8 @@
                 <w:i/>
                 <w:iCs/>
               </w:rPr>
-              <w:t xml:space="preserve">Sprint </w:t>
-            </w:r>
-            <w:proofErr w:type="spellStart"/>
-            <w:r>
-              <w:rPr>
-                <w:i/>
-                <w:iCs/>
-              </w:rPr>
-              <w:t>Backlog</w:t>
-            </w:r>
-            <w:proofErr w:type="spellEnd"/>
+              <w:t>Sprint Backlog</w:t>
+            </w:r>
             <w:r>
               <w:t xml:space="preserve">: </w:t>
             </w:r>
@@ -10568,25 +9729,7 @@
                 <w:bCs w:val="0"/>
                 <w:highlight w:val="yellow"/>
               </w:rPr>
-              <w:t xml:space="preserve">&lt;retirar do </w:t>
-            </w:r>
-            <w:proofErr w:type="spellStart"/>
-            <w:r>
-              <w:rPr>
-                <w:b w:val="0"/>
-                <w:bCs w:val="0"/>
-                <w:highlight w:val="yellow"/>
-              </w:rPr>
-              <w:t>jira</w:t>
-            </w:r>
-            <w:proofErr w:type="spellEnd"/>
-            <w:r>
-              <w:rPr>
-                <w:b w:val="0"/>
-                <w:bCs w:val="0"/>
-                <w:highlight w:val="yellow"/>
-              </w:rPr>
-              <w:t xml:space="preserve"> a imagem</w:t>
+              <w:t>&lt;retirar do jira a imagem</w:t>
             </w:r>
             <w:r>
               <w:rPr>
@@ -10614,13 +9757,8 @@
       <w:pPr>
         <w:pStyle w:val="Ttulo4"/>
       </w:pPr>
-      <w:proofErr w:type="spellStart"/>
-      <w:r>
-        <w:t>Daily</w:t>
-      </w:r>
-      <w:proofErr w:type="spellEnd"/>
-      <w:r>
-        <w:t xml:space="preserve"> Meetings</w:t>
+      <w:r>
+        <w:t>Daily Meetings</w:t>
       </w:r>
       <w:r>
         <w:t xml:space="preserve"> (1 por semana)</w:t>
@@ -10711,21 +9849,7 @@
               <w:rPr>
                 <w:highlight w:val="yellow"/>
               </w:rPr>
-              <w:t xml:space="preserve">1 de </w:t>
-            </w:r>
-            <w:proofErr w:type="gramStart"/>
-            <w:r>
-              <w:rPr>
-                <w:highlight w:val="yellow"/>
-              </w:rPr>
-              <w:t>Maio</w:t>
-            </w:r>
-            <w:proofErr w:type="gramEnd"/>
-            <w:r>
-              <w:rPr>
-                <w:highlight w:val="yellow"/>
-              </w:rPr>
-              <w:t xml:space="preserve"> de 2021</w:t>
+              <w:t>1 de Maio de 2021</w:t>
             </w:r>
             <w:r>
               <w:rPr>
@@ -11146,21 +10270,7 @@
               <w:rPr>
                 <w:highlight w:val="yellow"/>
               </w:rPr>
-              <w:t xml:space="preserve">1 de </w:t>
-            </w:r>
-            <w:proofErr w:type="gramStart"/>
-            <w:r>
-              <w:rPr>
-                <w:highlight w:val="yellow"/>
-              </w:rPr>
-              <w:t>Maio</w:t>
-            </w:r>
-            <w:proofErr w:type="gramEnd"/>
-            <w:r>
-              <w:rPr>
-                <w:highlight w:val="yellow"/>
-              </w:rPr>
-              <w:t xml:space="preserve"> de 2021</w:t>
+              <w:t>1 de Maio de 2021</w:t>
             </w:r>
             <w:r>
               <w:rPr>
@@ -11502,13 +10612,8 @@
         <w:pStyle w:val="Ttulo4"/>
       </w:pPr>
       <w:r>
-        <w:t xml:space="preserve">Sprint </w:t>
-      </w:r>
-      <w:proofErr w:type="spellStart"/>
-      <w:r>
-        <w:t>Retrospective</w:t>
-      </w:r>
-      <w:proofErr w:type="spellEnd"/>
+        <w:t>Sprint Retrospective</w:t>
+      </w:r>
     </w:p>
     <w:p/>
     <w:tbl>
@@ -11596,21 +10701,7 @@
               <w:rPr>
                 <w:highlight w:val="yellow"/>
               </w:rPr>
-              <w:t xml:space="preserve">1 de </w:t>
-            </w:r>
-            <w:proofErr w:type="gramStart"/>
-            <w:r>
-              <w:rPr>
-                <w:highlight w:val="yellow"/>
-              </w:rPr>
-              <w:t>Maio</w:t>
-            </w:r>
-            <w:proofErr w:type="gramEnd"/>
-            <w:r>
-              <w:rPr>
-                <w:highlight w:val="yellow"/>
-              </w:rPr>
-              <w:t xml:space="preserve"> de 2021</w:t>
+              <w:t>1 de Maio de 2021</w:t>
             </w:r>
             <w:r>
               <w:rPr>
@@ -11655,7 +10746,6 @@
               </w:rPr>
               <w:t xml:space="preserve">, tirar conclusões acerca de 1 dos gráficos de </w:t>
             </w:r>
-            <w:proofErr w:type="spellStart"/>
             <w:r>
               <w:rPr>
                 <w:b w:val="0"/>
@@ -11664,9 +10754,16 @@
                 <w:iCs/>
                 <w:highlight w:val="yellow"/>
               </w:rPr>
-              <w:t>burn</w:t>
-            </w:r>
-            <w:proofErr w:type="spellEnd"/>
+              <w:t>burn down</w:t>
+            </w:r>
+            <w:r>
+              <w:rPr>
+                <w:b w:val="0"/>
+                <w:bCs w:val="0"/>
+                <w:highlight w:val="yellow"/>
+              </w:rPr>
+              <w:t xml:space="preserve"> ou </w:t>
+            </w:r>
             <w:r>
               <w:rPr>
                 <w:b w:val="0"/>
@@ -11675,62 +10772,8 @@
                 <w:iCs/>
                 <w:highlight w:val="yellow"/>
               </w:rPr>
-              <w:t xml:space="preserve"> </w:t>
-            </w:r>
-            <w:proofErr w:type="spellStart"/>
-            <w:r>
-              <w:rPr>
-                <w:b w:val="0"/>
-                <w:bCs w:val="0"/>
-                <w:i/>
-                <w:iCs/>
-                <w:highlight w:val="yellow"/>
-              </w:rPr>
-              <w:t>down</w:t>
-            </w:r>
-            <w:proofErr w:type="spellEnd"/>
-            <w:r>
-              <w:rPr>
-                <w:b w:val="0"/>
-                <w:bCs w:val="0"/>
-                <w:highlight w:val="yellow"/>
-              </w:rPr>
-              <w:t xml:space="preserve"> ou </w:t>
-            </w:r>
-            <w:proofErr w:type="spellStart"/>
-            <w:r>
-              <w:rPr>
-                <w:b w:val="0"/>
-                <w:bCs w:val="0"/>
-                <w:i/>
-                <w:iCs/>
-                <w:highlight w:val="yellow"/>
-              </w:rPr>
-              <w:t>burn</w:t>
-            </w:r>
-            <w:proofErr w:type="spellEnd"/>
-            <w:r>
-              <w:rPr>
-                <w:b w:val="0"/>
-                <w:bCs w:val="0"/>
-                <w:i/>
-                <w:iCs/>
-                <w:highlight w:val="yellow"/>
-              </w:rPr>
-              <w:t xml:space="preserve"> </w:t>
-            </w:r>
-            <w:proofErr w:type="spellStart"/>
-            <w:r>
-              <w:rPr>
-                <w:b w:val="0"/>
-                <w:bCs w:val="0"/>
-                <w:i/>
-                <w:iCs/>
-                <w:highlight w:val="yellow"/>
-              </w:rPr>
-              <w:t>up</w:t>
-            </w:r>
-            <w:proofErr w:type="spellEnd"/>
+              <w:t>burn up</w:t>
+            </w:r>
             <w:r>
               <w:rPr>
                 <w:b w:val="0"/>
@@ -11815,25 +10858,7 @@
                 <w:bCs w:val="0"/>
                 <w:highlight w:val="yellow"/>
               </w:rPr>
-              <w:t xml:space="preserve">retirar do </w:t>
-            </w:r>
-            <w:proofErr w:type="spellStart"/>
-            <w:r>
-              <w:rPr>
-                <w:b w:val="0"/>
-                <w:bCs w:val="0"/>
-                <w:highlight w:val="yellow"/>
-              </w:rPr>
-              <w:t>jira</w:t>
-            </w:r>
-            <w:proofErr w:type="spellEnd"/>
-            <w:r>
-              <w:rPr>
-                <w:b w:val="0"/>
-                <w:bCs w:val="0"/>
-                <w:highlight w:val="yellow"/>
-              </w:rPr>
-              <w:t xml:space="preserve"> </w:t>
+              <w:t xml:space="preserve">retirar do jira </w:t>
             </w:r>
             <w:r>
               <w:rPr>
@@ -11895,13 +10920,8 @@
     </w:p>
     <w:p>
       <w:r>
-        <w:t xml:space="preserve">De seguida encontram-se descritos os principais eventos </w:t>
-      </w:r>
-      <w:proofErr w:type="spellStart"/>
-      <w:r>
-        <w:t>Scrum</w:t>
-      </w:r>
-      <w:proofErr w:type="spellEnd"/>
+        <w:t>De seguida encontram-se descritos os principais eventos Scrum</w:t>
+      </w:r>
       <w:r>
         <w:t xml:space="preserve"> da Sprint 3</w:t>
       </w:r>
@@ -11914,13 +10934,8 @@
         <w:pStyle w:val="Ttulo4"/>
       </w:pPr>
       <w:r>
-        <w:t xml:space="preserve">Sprint </w:t>
-      </w:r>
-      <w:proofErr w:type="spellStart"/>
-      <w:r>
-        <w:t>Planning</w:t>
-      </w:r>
-      <w:proofErr w:type="spellEnd"/>
+        <w:t>Sprint Planning</w:t>
+      </w:r>
     </w:p>
     <w:p/>
     <w:tbl>
@@ -12007,21 +11022,7 @@
               <w:rPr>
                 <w:highlight w:val="yellow"/>
               </w:rPr>
-              <w:t xml:space="preserve">1 de </w:t>
-            </w:r>
-            <w:proofErr w:type="gramStart"/>
-            <w:r>
-              <w:rPr>
-                <w:highlight w:val="yellow"/>
-              </w:rPr>
-              <w:t>Maio</w:t>
-            </w:r>
-            <w:proofErr w:type="gramEnd"/>
-            <w:r>
-              <w:rPr>
-                <w:highlight w:val="yellow"/>
-              </w:rPr>
-              <w:t xml:space="preserve"> de 2021</w:t>
+              <w:t>1 de Maio de 2021</w:t>
             </w:r>
             <w:r>
               <w:rPr>
@@ -12045,17 +11046,8 @@
                 <w:i/>
                 <w:iCs/>
               </w:rPr>
-              <w:t xml:space="preserve">Sprint </w:t>
-            </w:r>
-            <w:proofErr w:type="spellStart"/>
-            <w:r>
-              <w:rPr>
-                <w:i/>
-                <w:iCs/>
-              </w:rPr>
-              <w:t>Backlog</w:t>
-            </w:r>
-            <w:proofErr w:type="spellEnd"/>
+              <w:t>Sprint Backlog</w:t>
+            </w:r>
             <w:r>
               <w:t xml:space="preserve">: </w:t>
             </w:r>
@@ -12065,25 +11057,7 @@
                 <w:bCs w:val="0"/>
                 <w:highlight w:val="yellow"/>
               </w:rPr>
-              <w:t xml:space="preserve">&lt;retirar do </w:t>
-            </w:r>
-            <w:proofErr w:type="spellStart"/>
-            <w:r>
-              <w:rPr>
-                <w:b w:val="0"/>
-                <w:bCs w:val="0"/>
-                <w:highlight w:val="yellow"/>
-              </w:rPr>
-              <w:t>jira</w:t>
-            </w:r>
-            <w:proofErr w:type="spellEnd"/>
-            <w:r>
-              <w:rPr>
-                <w:b w:val="0"/>
-                <w:bCs w:val="0"/>
-                <w:highlight w:val="yellow"/>
-              </w:rPr>
-              <w:t xml:space="preserve"> a imagem</w:t>
+              <w:t>&lt;retirar do jira a imagem</w:t>
             </w:r>
             <w:r>
               <w:rPr>
@@ -12111,13 +11085,8 @@
       <w:pPr>
         <w:pStyle w:val="Ttulo4"/>
       </w:pPr>
-      <w:proofErr w:type="spellStart"/>
-      <w:r>
-        <w:t>Daily</w:t>
-      </w:r>
-      <w:proofErr w:type="spellEnd"/>
-      <w:r>
-        <w:t xml:space="preserve"> Meetings</w:t>
+      <w:r>
+        <w:t>Daily Meetings</w:t>
       </w:r>
       <w:r>
         <w:t xml:space="preserve"> (1 por semana)</w:t>
@@ -12208,21 +11177,7 @@
               <w:rPr>
                 <w:highlight w:val="yellow"/>
               </w:rPr>
-              <w:t xml:space="preserve">1 de </w:t>
-            </w:r>
-            <w:proofErr w:type="gramStart"/>
-            <w:r>
-              <w:rPr>
-                <w:highlight w:val="yellow"/>
-              </w:rPr>
-              <w:t>Maio</w:t>
-            </w:r>
-            <w:proofErr w:type="gramEnd"/>
-            <w:r>
-              <w:rPr>
-                <w:highlight w:val="yellow"/>
-              </w:rPr>
-              <w:t xml:space="preserve"> de 2021</w:t>
+              <w:t>1 de Maio de 2021</w:t>
             </w:r>
             <w:r>
               <w:rPr>
@@ -12644,21 +11599,7 @@
               <w:rPr>
                 <w:highlight w:val="yellow"/>
               </w:rPr>
-              <w:t xml:space="preserve">1 de </w:t>
-            </w:r>
-            <w:proofErr w:type="gramStart"/>
-            <w:r>
-              <w:rPr>
-                <w:highlight w:val="yellow"/>
-              </w:rPr>
-              <w:t>Maio</w:t>
-            </w:r>
-            <w:proofErr w:type="gramEnd"/>
-            <w:r>
-              <w:rPr>
-                <w:highlight w:val="yellow"/>
-              </w:rPr>
-              <w:t xml:space="preserve"> de 2021</w:t>
+              <w:t>1 de Maio de 2021</w:t>
             </w:r>
             <w:r>
               <w:rPr>
@@ -13000,13 +11941,8 @@
         <w:pStyle w:val="Ttulo4"/>
       </w:pPr>
       <w:r>
-        <w:t xml:space="preserve">Sprint </w:t>
-      </w:r>
-      <w:proofErr w:type="spellStart"/>
-      <w:r>
-        <w:t>Retrospective</w:t>
-      </w:r>
-      <w:proofErr w:type="spellEnd"/>
+        <w:t>Sprint Retrospective</w:t>
+      </w:r>
     </w:p>
     <w:p/>
     <w:tbl>
@@ -13093,21 +12029,7 @@
               <w:rPr>
                 <w:highlight w:val="yellow"/>
               </w:rPr>
-              <w:t xml:space="preserve">1 de </w:t>
-            </w:r>
-            <w:proofErr w:type="gramStart"/>
-            <w:r>
-              <w:rPr>
-                <w:highlight w:val="yellow"/>
-              </w:rPr>
-              <w:t>Maio</w:t>
-            </w:r>
-            <w:proofErr w:type="gramEnd"/>
-            <w:r>
-              <w:rPr>
-                <w:highlight w:val="yellow"/>
-              </w:rPr>
-              <w:t xml:space="preserve"> de 2021</w:t>
+              <w:t>1 de Maio de 2021</w:t>
             </w:r>
             <w:r>
               <w:rPr>
@@ -13152,7 +12074,6 @@
               </w:rPr>
               <w:t xml:space="preserve">, tirar conclusões acerca de 1 dos gráficos de </w:t>
             </w:r>
-            <w:proofErr w:type="spellStart"/>
             <w:r>
               <w:rPr>
                 <w:b w:val="0"/>
@@ -13161,9 +12082,16 @@
                 <w:iCs/>
                 <w:highlight w:val="yellow"/>
               </w:rPr>
-              <w:t>burn</w:t>
-            </w:r>
-            <w:proofErr w:type="spellEnd"/>
+              <w:t>burn down</w:t>
+            </w:r>
+            <w:r>
+              <w:rPr>
+                <w:b w:val="0"/>
+                <w:bCs w:val="0"/>
+                <w:highlight w:val="yellow"/>
+              </w:rPr>
+              <w:t xml:space="preserve"> ou </w:t>
+            </w:r>
             <w:r>
               <w:rPr>
                 <w:b w:val="0"/>
@@ -13172,62 +12100,8 @@
                 <w:iCs/>
                 <w:highlight w:val="yellow"/>
               </w:rPr>
-              <w:t xml:space="preserve"> </w:t>
-            </w:r>
-            <w:proofErr w:type="spellStart"/>
-            <w:r>
-              <w:rPr>
-                <w:b w:val="0"/>
-                <w:bCs w:val="0"/>
-                <w:i/>
-                <w:iCs/>
-                <w:highlight w:val="yellow"/>
-              </w:rPr>
-              <w:t>down</w:t>
-            </w:r>
-            <w:proofErr w:type="spellEnd"/>
-            <w:r>
-              <w:rPr>
-                <w:b w:val="0"/>
-                <w:bCs w:val="0"/>
-                <w:highlight w:val="yellow"/>
-              </w:rPr>
-              <w:t xml:space="preserve"> ou </w:t>
-            </w:r>
-            <w:proofErr w:type="spellStart"/>
-            <w:r>
-              <w:rPr>
-                <w:b w:val="0"/>
-                <w:bCs w:val="0"/>
-                <w:i/>
-                <w:iCs/>
-                <w:highlight w:val="yellow"/>
-              </w:rPr>
-              <w:t>burn</w:t>
-            </w:r>
-            <w:proofErr w:type="spellEnd"/>
-            <w:r>
-              <w:rPr>
-                <w:b w:val="0"/>
-                <w:bCs w:val="0"/>
-                <w:i/>
-                <w:iCs/>
-                <w:highlight w:val="yellow"/>
-              </w:rPr>
-              <w:t xml:space="preserve"> </w:t>
-            </w:r>
-            <w:proofErr w:type="spellStart"/>
-            <w:r>
-              <w:rPr>
-                <w:b w:val="0"/>
-                <w:bCs w:val="0"/>
-                <w:i/>
-                <w:iCs/>
-                <w:highlight w:val="yellow"/>
-              </w:rPr>
-              <w:t>up</w:t>
-            </w:r>
-            <w:proofErr w:type="spellEnd"/>
+              <w:t>burn up</w:t>
+            </w:r>
             <w:r>
               <w:rPr>
                 <w:b w:val="0"/>
@@ -13312,25 +12186,7 @@
                 <w:bCs w:val="0"/>
                 <w:highlight w:val="yellow"/>
               </w:rPr>
-              <w:t xml:space="preserve">retirar do </w:t>
-            </w:r>
-            <w:proofErr w:type="spellStart"/>
-            <w:r>
-              <w:rPr>
-                <w:b w:val="0"/>
-                <w:bCs w:val="0"/>
-                <w:highlight w:val="yellow"/>
-              </w:rPr>
-              <w:t>jira</w:t>
-            </w:r>
-            <w:proofErr w:type="spellEnd"/>
-            <w:r>
-              <w:rPr>
-                <w:b w:val="0"/>
-                <w:bCs w:val="0"/>
-                <w:highlight w:val="yellow"/>
-              </w:rPr>
-              <w:t xml:space="preserve"> </w:t>
+              <w:t xml:space="preserve">retirar do jira </w:t>
             </w:r>
             <w:r>
               <w:rPr>
@@ -13391,13 +12247,8 @@
     </w:p>
     <w:p>
       <w:r>
-        <w:t xml:space="preserve">De seguida encontram-se descritos os principais eventos </w:t>
-      </w:r>
-      <w:proofErr w:type="spellStart"/>
-      <w:r>
-        <w:t>Scrum</w:t>
-      </w:r>
-      <w:proofErr w:type="spellEnd"/>
+        <w:t>De seguida encontram-se descritos os principais eventos Scrum</w:t>
+      </w:r>
       <w:r>
         <w:t xml:space="preserve"> da Sprint 4</w:t>
       </w:r>
@@ -13410,13 +12261,8 @@
         <w:pStyle w:val="Ttulo4"/>
       </w:pPr>
       <w:r>
-        <w:t xml:space="preserve">Sprint </w:t>
-      </w:r>
-      <w:proofErr w:type="spellStart"/>
-      <w:r>
-        <w:t>Planning</w:t>
-      </w:r>
-      <w:proofErr w:type="spellEnd"/>
+        <w:t>Sprint Planning</w:t>
+      </w:r>
     </w:p>
     <w:p/>
     <w:tbl>
@@ -13503,21 +12349,7 @@
               <w:rPr>
                 <w:highlight w:val="yellow"/>
               </w:rPr>
-              <w:t xml:space="preserve">1 de </w:t>
-            </w:r>
-            <w:proofErr w:type="gramStart"/>
-            <w:r>
-              <w:rPr>
-                <w:highlight w:val="yellow"/>
-              </w:rPr>
-              <w:t>Maio</w:t>
-            </w:r>
-            <w:proofErr w:type="gramEnd"/>
-            <w:r>
-              <w:rPr>
-                <w:highlight w:val="yellow"/>
-              </w:rPr>
-              <w:t xml:space="preserve"> de 2021</w:t>
+              <w:t>1 de Maio de 2021</w:t>
             </w:r>
             <w:r>
               <w:rPr>
@@ -13541,17 +12373,8 @@
                 <w:i/>
                 <w:iCs/>
               </w:rPr>
-              <w:t xml:space="preserve">Sprint </w:t>
-            </w:r>
-            <w:proofErr w:type="spellStart"/>
-            <w:r>
-              <w:rPr>
-                <w:i/>
-                <w:iCs/>
-              </w:rPr>
-              <w:t>Backlog</w:t>
-            </w:r>
-            <w:proofErr w:type="spellEnd"/>
+              <w:t>Sprint Backlog</w:t>
+            </w:r>
             <w:r>
               <w:t xml:space="preserve">: </w:t>
             </w:r>
@@ -13561,25 +12384,7 @@
                 <w:bCs w:val="0"/>
                 <w:highlight w:val="yellow"/>
               </w:rPr>
-              <w:t xml:space="preserve">&lt;retirar do </w:t>
-            </w:r>
-            <w:proofErr w:type="spellStart"/>
-            <w:r>
-              <w:rPr>
-                <w:b w:val="0"/>
-                <w:bCs w:val="0"/>
-                <w:highlight w:val="yellow"/>
-              </w:rPr>
-              <w:t>jira</w:t>
-            </w:r>
-            <w:proofErr w:type="spellEnd"/>
-            <w:r>
-              <w:rPr>
-                <w:b w:val="0"/>
-                <w:bCs w:val="0"/>
-                <w:highlight w:val="yellow"/>
-              </w:rPr>
-              <w:t xml:space="preserve"> a imagem</w:t>
+              <w:t>&lt;retirar do jira a imagem</w:t>
             </w:r>
             <w:r>
               <w:rPr>
@@ -13607,13 +12412,8 @@
       <w:pPr>
         <w:pStyle w:val="Ttulo4"/>
       </w:pPr>
-      <w:proofErr w:type="spellStart"/>
-      <w:r>
-        <w:t>Daily</w:t>
-      </w:r>
-      <w:proofErr w:type="spellEnd"/>
-      <w:r>
-        <w:t xml:space="preserve"> Meetings</w:t>
+      <w:r>
+        <w:t>Daily Meetings</w:t>
       </w:r>
       <w:r>
         <w:t xml:space="preserve"> (1 por semana)</w:t>
@@ -13704,21 +12504,7 @@
               <w:rPr>
                 <w:highlight w:val="yellow"/>
               </w:rPr>
-              <w:t xml:space="preserve">1 de </w:t>
-            </w:r>
-            <w:proofErr w:type="gramStart"/>
-            <w:r>
-              <w:rPr>
-                <w:highlight w:val="yellow"/>
-              </w:rPr>
-              <w:t>Maio</w:t>
-            </w:r>
-            <w:proofErr w:type="gramEnd"/>
-            <w:r>
-              <w:rPr>
-                <w:highlight w:val="yellow"/>
-              </w:rPr>
-              <w:t xml:space="preserve"> de 2021</w:t>
+              <w:t>1 de Maio de 2021</w:t>
             </w:r>
             <w:r>
               <w:rPr>
@@ -14139,21 +12925,7 @@
               <w:rPr>
                 <w:highlight w:val="yellow"/>
               </w:rPr>
-              <w:t xml:space="preserve">1 de </w:t>
-            </w:r>
-            <w:proofErr w:type="gramStart"/>
-            <w:r>
-              <w:rPr>
-                <w:highlight w:val="yellow"/>
-              </w:rPr>
-              <w:t>Maio</w:t>
-            </w:r>
-            <w:proofErr w:type="gramEnd"/>
-            <w:r>
-              <w:rPr>
-                <w:highlight w:val="yellow"/>
-              </w:rPr>
-              <w:t xml:space="preserve"> de 2021</w:t>
+              <w:t>1 de Maio de 2021</w:t>
             </w:r>
             <w:r>
               <w:rPr>
@@ -14495,13 +13267,8 @@
         <w:pStyle w:val="Ttulo4"/>
       </w:pPr>
       <w:r>
-        <w:t xml:space="preserve">Sprint </w:t>
-      </w:r>
-      <w:proofErr w:type="spellStart"/>
-      <w:r>
-        <w:t>Retrospective</w:t>
-      </w:r>
-      <w:proofErr w:type="spellEnd"/>
+        <w:t>Sprint Retrospective</w:t>
+      </w:r>
     </w:p>
     <w:p/>
     <w:tbl>
@@ -14588,21 +13355,7 @@
               <w:rPr>
                 <w:highlight w:val="yellow"/>
               </w:rPr>
-              <w:t xml:space="preserve">1 de </w:t>
-            </w:r>
-            <w:proofErr w:type="gramStart"/>
-            <w:r>
-              <w:rPr>
-                <w:highlight w:val="yellow"/>
-              </w:rPr>
-              <w:t>Maio</w:t>
-            </w:r>
-            <w:proofErr w:type="gramEnd"/>
-            <w:r>
-              <w:rPr>
-                <w:highlight w:val="yellow"/>
-              </w:rPr>
-              <w:t xml:space="preserve"> de 2021</w:t>
+              <w:t>1 de Maio de 2021</w:t>
             </w:r>
             <w:r>
               <w:rPr>
@@ -14647,7 +13400,6 @@
               </w:rPr>
               <w:t xml:space="preserve">, tirar conclusões acerca de 1 dos gráficos de </w:t>
             </w:r>
-            <w:proofErr w:type="spellStart"/>
             <w:r>
               <w:rPr>
                 <w:b w:val="0"/>
@@ -14656,9 +13408,16 @@
                 <w:iCs/>
                 <w:highlight w:val="yellow"/>
               </w:rPr>
-              <w:t>burn</w:t>
-            </w:r>
-            <w:proofErr w:type="spellEnd"/>
+              <w:t>burn down</w:t>
+            </w:r>
+            <w:r>
+              <w:rPr>
+                <w:b w:val="0"/>
+                <w:bCs w:val="0"/>
+                <w:highlight w:val="yellow"/>
+              </w:rPr>
+              <w:t xml:space="preserve"> ou </w:t>
+            </w:r>
             <w:r>
               <w:rPr>
                 <w:b w:val="0"/>
@@ -14667,62 +13426,8 @@
                 <w:iCs/>
                 <w:highlight w:val="yellow"/>
               </w:rPr>
-              <w:t xml:space="preserve"> </w:t>
-            </w:r>
-            <w:proofErr w:type="spellStart"/>
-            <w:r>
-              <w:rPr>
-                <w:b w:val="0"/>
-                <w:bCs w:val="0"/>
-                <w:i/>
-                <w:iCs/>
-                <w:highlight w:val="yellow"/>
-              </w:rPr>
-              <w:t>down</w:t>
-            </w:r>
-            <w:proofErr w:type="spellEnd"/>
-            <w:r>
-              <w:rPr>
-                <w:b w:val="0"/>
-                <w:bCs w:val="0"/>
-                <w:highlight w:val="yellow"/>
-              </w:rPr>
-              <w:t xml:space="preserve"> ou </w:t>
-            </w:r>
-            <w:proofErr w:type="spellStart"/>
-            <w:r>
-              <w:rPr>
-                <w:b w:val="0"/>
-                <w:bCs w:val="0"/>
-                <w:i/>
-                <w:iCs/>
-                <w:highlight w:val="yellow"/>
-              </w:rPr>
-              <w:t>burn</w:t>
-            </w:r>
-            <w:proofErr w:type="spellEnd"/>
-            <w:r>
-              <w:rPr>
-                <w:b w:val="0"/>
-                <w:bCs w:val="0"/>
-                <w:i/>
-                <w:iCs/>
-                <w:highlight w:val="yellow"/>
-              </w:rPr>
-              <w:t xml:space="preserve"> </w:t>
-            </w:r>
-            <w:proofErr w:type="spellStart"/>
-            <w:r>
-              <w:rPr>
-                <w:b w:val="0"/>
-                <w:bCs w:val="0"/>
-                <w:i/>
-                <w:iCs/>
-                <w:highlight w:val="yellow"/>
-              </w:rPr>
-              <w:t>up</w:t>
-            </w:r>
-            <w:proofErr w:type="spellEnd"/>
+              <w:t>burn up</w:t>
+            </w:r>
             <w:r>
               <w:rPr>
                 <w:b w:val="0"/>
@@ -14808,25 +13513,7 @@
                 <w:bCs w:val="0"/>
                 <w:highlight w:val="yellow"/>
               </w:rPr>
-              <w:t xml:space="preserve">retirar do </w:t>
-            </w:r>
-            <w:proofErr w:type="spellStart"/>
-            <w:r>
-              <w:rPr>
-                <w:b w:val="0"/>
-                <w:bCs w:val="0"/>
-                <w:highlight w:val="yellow"/>
-              </w:rPr>
-              <w:t>jira</w:t>
-            </w:r>
-            <w:proofErr w:type="spellEnd"/>
-            <w:r>
-              <w:rPr>
-                <w:b w:val="0"/>
-                <w:bCs w:val="0"/>
-                <w:highlight w:val="yellow"/>
-              </w:rPr>
-              <w:t xml:space="preserve"> </w:t>
+              <w:t xml:space="preserve">retirar do jira </w:t>
             </w:r>
             <w:r>
               <w:rPr>
@@ -14871,31 +13558,13 @@
         <w:pStyle w:val="Ttulo2"/>
       </w:pPr>
       <w:bookmarkStart w:id="31" w:name="_Toc102664389"/>
-      <w:proofErr w:type="spellStart"/>
       <w:r>
         <w:rPr>
           <w:i/>
           <w:iCs/>
         </w:rPr>
-        <w:t>Retrospective</w:t>
-      </w:r>
-      <w:proofErr w:type="spellEnd"/>
-      <w:r>
-        <w:rPr>
-          <w:i/>
-          <w:iCs/>
-        </w:rPr>
-        <w:t xml:space="preserve"> </w:t>
-      </w:r>
-      <w:proofErr w:type="spellStart"/>
-      <w:r>
-        <w:rPr>
-          <w:i/>
-          <w:iCs/>
-        </w:rPr>
-        <w:t>Summary</w:t>
-      </w:r>
-      <w:proofErr w:type="spellEnd"/>
+        <w:t>Retrospective Summary</w:t>
+      </w:r>
       <w:r>
         <w:t xml:space="preserve"> do Projeto</w:t>
       </w:r>
@@ -14990,47 +13659,13 @@
             <w:gridSpan w:val="2"/>
           </w:tcPr>
           <w:p>
-            <w:proofErr w:type="spellStart"/>
             <w:r>
               <w:rPr>
                 <w:i/>
                 <w:iCs/>
               </w:rPr>
-              <w:t>Things</w:t>
-            </w:r>
-            <w:proofErr w:type="spellEnd"/>
-            <w:r>
-              <w:rPr>
-                <w:i/>
-                <w:iCs/>
-              </w:rPr>
-              <w:t xml:space="preserve"> that </w:t>
-            </w:r>
-            <w:proofErr w:type="spellStart"/>
-            <w:r>
-              <w:rPr>
-                <w:i/>
-                <w:iCs/>
-              </w:rPr>
-              <w:t>went</w:t>
-            </w:r>
-            <w:proofErr w:type="spellEnd"/>
-            <w:r>
-              <w:rPr>
-                <w:i/>
-                <w:iCs/>
-              </w:rPr>
-              <w:t xml:space="preserve"> </w:t>
-            </w:r>
-            <w:proofErr w:type="spellStart"/>
-            <w:r>
-              <w:rPr>
-                <w:i/>
-                <w:iCs/>
-              </w:rPr>
-              <w:t>well</w:t>
-            </w:r>
-            <w:proofErr w:type="spellEnd"/>
+              <w:t>Things that went well</w:t>
+            </w:r>
           </w:p>
         </w:tc>
       </w:tr>
@@ -15306,31 +13941,13 @@
             <w:gridSpan w:val="2"/>
           </w:tcPr>
           <w:p>
-            <w:proofErr w:type="spellStart"/>
             <w:r>
               <w:rPr>
                 <w:i/>
                 <w:iCs/>
               </w:rPr>
-              <w:t>Lessons</w:t>
-            </w:r>
-            <w:proofErr w:type="spellEnd"/>
-            <w:r>
-              <w:rPr>
-                <w:i/>
-                <w:iCs/>
-              </w:rPr>
-              <w:t xml:space="preserve"> </w:t>
-            </w:r>
-            <w:proofErr w:type="spellStart"/>
-            <w:r>
-              <w:rPr>
-                <w:i/>
-                <w:iCs/>
-              </w:rPr>
-              <w:t>learned</w:t>
-            </w:r>
-            <w:proofErr w:type="spellEnd"/>
+              <w:t>Lessons learned</w:t>
+            </w:r>
           </w:p>
         </w:tc>
       </w:tr>
@@ -15630,34 +14247,14 @@
         </w:rPr>
         <w:t xml:space="preserve">. Acrescentar conclusões gerais e que não se enquadrem no </w:t>
       </w:r>
-      <w:proofErr w:type="spellStart"/>
       <w:r>
         <w:rPr>
           <w:i/>
           <w:iCs/>
           <w:highlight w:val="yellow"/>
         </w:rPr>
-        <w:t>retrospective</w:t>
-      </w:r>
-      <w:proofErr w:type="spellEnd"/>
-      <w:r>
-        <w:rPr>
-          <w:i/>
-          <w:iCs/>
-          <w:highlight w:val="yellow"/>
-        </w:rPr>
-        <w:t xml:space="preserve"> </w:t>
-      </w:r>
-      <w:proofErr w:type="spellStart"/>
-      <w:r>
-        <w:rPr>
-          <w:i/>
-          <w:iCs/>
-          <w:highlight w:val="yellow"/>
-        </w:rPr>
-        <w:t>summary</w:t>
-      </w:r>
-      <w:proofErr w:type="spellEnd"/>
+        <w:t>retrospective summary</w:t>
+      </w:r>
       <w:r>
         <w:rPr>
           <w:highlight w:val="yellow"/>
@@ -15673,8 +14270,8 @@
     </w:p>
     <w:p/>
     <w:sectPr>
-      <w:headerReference w:type="default" r:id="rId22"/>
-      <w:footerReference w:type="default" r:id="rId23"/>
+      <w:headerReference w:type="default" r:id="rId23"/>
+      <w:footerReference w:type="default" r:id="rId24"/>
       <w:pgSz w:w="11906" w:h="16838"/>
       <w:pgMar w:top="1134" w:right="1134" w:bottom="1418" w:left="1134" w:header="709" w:footer="692" w:gutter="0"/>
       <w:cols w:space="708"/>
@@ -20167,15 +18764,16 @@
 </file>
 
 <file path=customXml/item1.xml><?xml version="1.0" encoding="utf-8"?>
-<?mso-contentType ?>
-<FormTemplates xmlns="http://schemas.microsoft.com/sharepoint/v3/contenttype/forms">
-  <Display>DocumentLibraryForm</Display>
-  <Edit>DocumentLibraryForm</Edit>
-  <New>DocumentLibraryForm</New>
-</FormTemplates>
+<p:properties xmlns:p="http://schemas.microsoft.com/office/2006/metadata/properties" xmlns:xsi="http://www.w3.org/2001/XMLSchema-instance" xmlns:pc="http://schemas.microsoft.com/office/infopath/2007/PartnerControls">
+  <documentManagement/>
+</p:properties>
 </file>
 
 <file path=customXml/item2.xml><?xml version="1.0" encoding="utf-8"?>
+<b:Sources xmlns:b="http://schemas.openxmlformats.org/officeDocument/2006/bibliography" xmlns="http://schemas.openxmlformats.org/officeDocument/2006/bibliography" SelectedStyle="\APASixthEditionOfficeOnline.xsl" StyleName="APA" Version="6"/>
+</file>
+
+<file path=customXml/item3.xml><?xml version="1.0" encoding="utf-8"?>
 <ct:contentTypeSchema xmlns:ct="http://schemas.microsoft.com/office/2006/metadata/contentType" xmlns:ma="http://schemas.microsoft.com/office/2006/metadata/properties/metaAttributes" ct:_="" ma:_="" ma:contentTypeName="Document" ma:contentTypeID="0x0101003F8ECAAF88AFCB4AB1D806FDE394FD03" ma:contentTypeVersion="6" ma:contentTypeDescription="Create a new document." ma:contentTypeScope="" ma:versionID="3d56752d09bc721a1a60ac0ca0b2632c">
   <xsd:schema xmlns:xsd="http://www.w3.org/2001/XMLSchema" xmlns:xs="http://www.w3.org/2001/XMLSchema" xmlns:p="http://schemas.microsoft.com/office/2006/metadata/properties" xmlns:ns2="52a6887f-9537-4a34-8793-b765f13d0873" targetNamespace="http://schemas.microsoft.com/office/2006/metadata/properties" ma:root="true" ma:fieldsID="8f02230e841ed20ad03d23cbcf69a32f" ns2:_="">
     <xsd:import namespace="52a6887f-9537-4a34-8793-b765f13d0873"/>
@@ -20333,25 +18931,33 @@
 </ct:contentTypeSchema>
 </file>
 
-<file path=customXml/item3.xml><?xml version="1.0" encoding="utf-8"?>
-<b:Sources xmlns:b="http://schemas.openxmlformats.org/officeDocument/2006/bibliography" xmlns="http://schemas.openxmlformats.org/officeDocument/2006/bibliography" SelectedStyle="\APASixthEditionOfficeOnline.xsl" StyleName="APA" Version="6"/>
-</file>
-
 <file path=customXml/item4.xml><?xml version="1.0" encoding="utf-8"?>
-<p:properties xmlns:p="http://schemas.microsoft.com/office/2006/metadata/properties" xmlns:xsi="http://www.w3.org/2001/XMLSchema-instance" xmlns:pc="http://schemas.microsoft.com/office/infopath/2007/PartnerControls">
-  <documentManagement/>
-</p:properties>
+<?mso-contentType ?>
+<FormTemplates xmlns="http://schemas.microsoft.com/sharepoint/v3/contenttype/forms">
+  <Display>DocumentLibraryForm</Display>
+  <Edit>DocumentLibraryForm</Edit>
+  <New>DocumentLibraryForm</New>
+</FormTemplates>
 </file>
 
 <file path=customXml/itemProps1.xml><?xml version="1.0" encoding="utf-8"?>
-<ds:datastoreItem xmlns:ds="http://schemas.openxmlformats.org/officeDocument/2006/customXml" ds:itemID="{389B8878-C9AB-40E7-9736-80B1A2831D4D}">
+<ds:datastoreItem xmlns:ds="http://schemas.openxmlformats.org/officeDocument/2006/customXml" ds:itemID="{017DD90F-97FD-48EF-BFEE-94B0CF8C26E2}">
   <ds:schemaRefs>
-    <ds:schemaRef ds:uri="http://schemas.microsoft.com/sharepoint/v3/contenttype/forms"/>
+    <ds:schemaRef ds:uri="http://schemas.microsoft.com/office/2006/metadata/properties"/>
+    <ds:schemaRef ds:uri="http://schemas.microsoft.com/office/infopath/2007/PartnerControls"/>
   </ds:schemaRefs>
 </ds:datastoreItem>
 </file>
 
 <file path=customXml/itemProps2.xml><?xml version="1.0" encoding="utf-8"?>
+<ds:datastoreItem xmlns:ds="http://schemas.openxmlformats.org/officeDocument/2006/customXml" ds:itemID="{34E35503-31BE-4C22-8EB5-1B8C3DFFC716}">
+  <ds:schemaRefs>
+    <ds:schemaRef ds:uri="http://schemas.openxmlformats.org/officeDocument/2006/bibliography"/>
+  </ds:schemaRefs>
+</ds:datastoreItem>
+</file>
+
+<file path=customXml/itemProps3.xml><?xml version="1.0" encoding="utf-8"?>
 <ds:datastoreItem xmlns:ds="http://schemas.openxmlformats.org/officeDocument/2006/customXml" ds:itemID="{D8B3CDC0-71E1-4854-8650-2CFEB79D5DFD}">
   <ds:schemaRefs>
     <ds:schemaRef ds:uri="http://schemas.microsoft.com/office/2006/metadata/contentType"/>
@@ -20369,19 +18975,10 @@
 </ds:datastoreItem>
 </file>
 
-<file path=customXml/itemProps3.xml><?xml version="1.0" encoding="utf-8"?>
-<ds:datastoreItem xmlns:ds="http://schemas.openxmlformats.org/officeDocument/2006/customXml" ds:itemID="{34E35503-31BE-4C22-8EB5-1B8C3DFFC716}">
+<file path=customXml/itemProps4.xml><?xml version="1.0" encoding="utf-8"?>
+<ds:datastoreItem xmlns:ds="http://schemas.openxmlformats.org/officeDocument/2006/customXml" ds:itemID="{389B8878-C9AB-40E7-9736-80B1A2831D4D}">
   <ds:schemaRefs>
-    <ds:schemaRef ds:uri="http://schemas.openxmlformats.org/officeDocument/2006/bibliography"/>
-  </ds:schemaRefs>
-</ds:datastoreItem>
-</file>
-
-<file path=customXml/itemProps4.xml><?xml version="1.0" encoding="utf-8"?>
-<ds:datastoreItem xmlns:ds="http://schemas.openxmlformats.org/officeDocument/2006/customXml" ds:itemID="{017DD90F-97FD-48EF-BFEE-94B0CF8C26E2}">
-  <ds:schemaRefs>
-    <ds:schemaRef ds:uri="http://schemas.microsoft.com/office/2006/metadata/properties"/>
-    <ds:schemaRef ds:uri="http://schemas.microsoft.com/office/infopath/2007/PartnerControls"/>
+    <ds:schemaRef ds:uri="http://schemas.microsoft.com/sharepoint/v3/contenttype/forms"/>
   </ds:schemaRefs>
 </ds:datastoreItem>
 </file>
</xml_diff>

<commit_message>
wireframe historico folha obra adm
</commit_message>
<xml_diff>
--- a/doc/IPL-TeSP-PSI-MDS-2223-Template_Projeto_PWS.docx
+++ b/doc/IPL-TeSP-PSI-MDS-2223-Template_Projeto_PWS.docx
@@ -6391,6 +6391,9 @@
     </w:p>
     <w:p>
       <w:r>
+        <w:rPr>
+          <w:noProof/>
+        </w:rPr>
         <w:lastRenderedPageBreak/>
         <w:drawing>
           <wp:inline distT="0" distB="0" distL="0" distR="0" wp14:anchorId="6B46C9CB" wp14:editId="15B857B3">
@@ -6431,6 +6434,9 @@
     </w:p>
     <w:p>
       <w:r>
+        <w:rPr>
+          <w:noProof/>
+        </w:rPr>
         <w:lastRenderedPageBreak/>
         <w:drawing>
           <wp:inline distT="0" distB="0" distL="0" distR="0" wp14:anchorId="745062B5" wp14:editId="4AE7B576">
@@ -6471,6 +6477,9 @@
     </w:p>
     <w:p>
       <w:r>
+        <w:rPr>
+          <w:noProof/>
+        </w:rPr>
         <w:drawing>
           <wp:inline distT="0" distB="0" distL="0" distR="0" wp14:anchorId="1982980D" wp14:editId="420FE83D">
             <wp:extent cx="5824580" cy="3724302"/>
@@ -6509,6 +6518,46 @@
       </w:r>
     </w:p>
     <w:p>
+      <w:r>
+        <w:lastRenderedPageBreak/>
+        <w:drawing>
+          <wp:inline distT="0" distB="0" distL="0" distR="0" wp14:anchorId="7F1C9095" wp14:editId="04AB9E1D">
+            <wp:extent cx="6120130" cy="3821430"/>
+            <wp:effectExtent l="0" t="0" r="0" b="7620"/>
+            <wp:docPr id="3" name="Imagem 3" descr="Uma imagem com mesa&#10;&#10;Descrição gerada automaticamente"/>
+            <wp:cNvGraphicFramePr>
+              <a:graphicFrameLocks xmlns:a="http://schemas.openxmlformats.org/drawingml/2006/main" noChangeAspect="1"/>
+            </wp:cNvGraphicFramePr>
+            <a:graphic xmlns:a="http://schemas.openxmlformats.org/drawingml/2006/main">
+              <a:graphicData uri="http://schemas.openxmlformats.org/drawingml/2006/picture">
+                <pic:pic xmlns:pic="http://schemas.openxmlformats.org/drawingml/2006/picture">
+                  <pic:nvPicPr>
+                    <pic:cNvPr id="3" name="Imagem 3" descr="Uma imagem com mesa&#10;&#10;Descrição gerada automaticamente"/>
+                    <pic:cNvPicPr/>
+                  </pic:nvPicPr>
+                  <pic:blipFill>
+                    <a:blip r:embed="rId19"/>
+                    <a:stretch>
+                      <a:fillRect/>
+                    </a:stretch>
+                  </pic:blipFill>
+                  <pic:spPr>
+                    <a:xfrm>
+                      <a:off x="0" y="0"/>
+                      <a:ext cx="6120130" cy="3821430"/>
+                    </a:xfrm>
+                    <a:prstGeom prst="rect">
+                      <a:avLst/>
+                    </a:prstGeom>
+                  </pic:spPr>
+                </pic:pic>
+              </a:graphicData>
+            </a:graphic>
+          </wp:inline>
+        </w:drawing>
+      </w:r>
+    </w:p>
+    <w:p>
       <w:pPr>
         <w:keepNext/>
         <w:jc w:val="center"/>
@@ -6534,7 +6583,7 @@
                     <pic:cNvPicPr/>
                   </pic:nvPicPr>
                   <pic:blipFill>
-                    <a:blip r:embed="rId19"/>
+                    <a:blip r:embed="rId20"/>
                     <a:stretch>
                       <a:fillRect/>
                     </a:stretch>
@@ -6641,7 +6690,7 @@
                     <pic:cNvPicPr/>
                   </pic:nvPicPr>
                   <pic:blipFill>
-                    <a:blip r:embed="rId20">
+                    <a:blip r:embed="rId21">
                       <a:extLst>
                         <a:ext uri="{28A0092B-C50C-407E-A947-70E740481C1C}">
                           <a14:useLocalDpi xmlns:a14="http://schemas.microsoft.com/office/drawing/2010/main" val="0"/>
@@ -8373,7 +8422,7 @@
                           <pic:cNvPicPr/>
                         </pic:nvPicPr>
                         <pic:blipFill>
-                          <a:blip r:embed="rId21"/>
+                          <a:blip r:embed="rId22"/>
                           <a:stretch>
                             <a:fillRect/>
                           </a:stretch>
@@ -9544,7 +9593,7 @@
                           <pic:cNvPicPr/>
                         </pic:nvPicPr>
                         <pic:blipFill>
-                          <a:blip r:embed="rId22"/>
+                          <a:blip r:embed="rId23"/>
                           <a:stretch>
                             <a:fillRect/>
                           </a:stretch>
@@ -14270,8 +14319,8 @@
     </w:p>
     <w:p/>
     <w:sectPr>
-      <w:headerReference w:type="default" r:id="rId23"/>
-      <w:footerReference w:type="default" r:id="rId24"/>
+      <w:headerReference w:type="default" r:id="rId24"/>
+      <w:footerReference w:type="default" r:id="rId25"/>
       <w:pgSz w:w="11906" w:h="16838"/>
       <w:pgMar w:top="1134" w:right="1134" w:bottom="1418" w:left="1134" w:header="709" w:footer="692" w:gutter="0"/>
       <w:cols w:space="708"/>
@@ -18770,7 +18819,12 @@
 </file>
 
 <file path=customXml/item2.xml><?xml version="1.0" encoding="utf-8"?>
-<b:Sources xmlns:b="http://schemas.openxmlformats.org/officeDocument/2006/bibliography" xmlns="http://schemas.openxmlformats.org/officeDocument/2006/bibliography" SelectedStyle="\APASixthEditionOfficeOnline.xsl" StyleName="APA" Version="6"/>
+<?mso-contentType ?>
+<FormTemplates xmlns="http://schemas.microsoft.com/sharepoint/v3/contenttype/forms">
+  <Display>DocumentLibraryForm</Display>
+  <Edit>DocumentLibraryForm</Edit>
+  <New>DocumentLibraryForm</New>
+</FormTemplates>
 </file>
 
 <file path=customXml/item3.xml><?xml version="1.0" encoding="utf-8"?>
@@ -18932,12 +18986,7 @@
 </file>
 
 <file path=customXml/item4.xml><?xml version="1.0" encoding="utf-8"?>
-<?mso-contentType ?>
-<FormTemplates xmlns="http://schemas.microsoft.com/sharepoint/v3/contenttype/forms">
-  <Display>DocumentLibraryForm</Display>
-  <Edit>DocumentLibraryForm</Edit>
-  <New>DocumentLibraryForm</New>
-</FormTemplates>
+<b:Sources xmlns:b="http://schemas.openxmlformats.org/officeDocument/2006/bibliography" xmlns="http://schemas.openxmlformats.org/officeDocument/2006/bibliography" SelectedStyle="\APASixthEditionOfficeOnline.xsl" StyleName="APA" Version="6"/>
 </file>
 
 <file path=customXml/itemProps1.xml><?xml version="1.0" encoding="utf-8"?>
@@ -18950,9 +18999,9 @@
 </file>
 
 <file path=customXml/itemProps2.xml><?xml version="1.0" encoding="utf-8"?>
-<ds:datastoreItem xmlns:ds="http://schemas.openxmlformats.org/officeDocument/2006/customXml" ds:itemID="{34E35503-31BE-4C22-8EB5-1B8C3DFFC716}">
+<ds:datastoreItem xmlns:ds="http://schemas.openxmlformats.org/officeDocument/2006/customXml" ds:itemID="{389B8878-C9AB-40E7-9736-80B1A2831D4D}">
   <ds:schemaRefs>
-    <ds:schemaRef ds:uri="http://schemas.openxmlformats.org/officeDocument/2006/bibliography"/>
+    <ds:schemaRef ds:uri="http://schemas.microsoft.com/sharepoint/v3/contenttype/forms"/>
   </ds:schemaRefs>
 </ds:datastoreItem>
 </file>
@@ -18976,9 +19025,9 @@
 </file>
 
 <file path=customXml/itemProps4.xml><?xml version="1.0" encoding="utf-8"?>
-<ds:datastoreItem xmlns:ds="http://schemas.openxmlformats.org/officeDocument/2006/customXml" ds:itemID="{389B8878-C9AB-40E7-9736-80B1A2831D4D}">
+<ds:datastoreItem xmlns:ds="http://schemas.openxmlformats.org/officeDocument/2006/customXml" ds:itemID="{34E35503-31BE-4C22-8EB5-1B8C3DFFC716}">
   <ds:schemaRefs>
-    <ds:schemaRef ds:uri="http://schemas.microsoft.com/sharepoint/v3/contenttype/forms"/>
+    <ds:schemaRef ds:uri="http://schemas.openxmlformats.org/officeDocument/2006/bibliography"/>
   </ds:schemaRefs>
 </ds:datastoreItem>
 </file>
</xml_diff>

<commit_message>
Atualização Consulta Historico de obras
</commit_message>
<xml_diff>
--- a/doc/IPL-TeSP-PSI-MDS-2223-Template_Projeto_PWS.docx
+++ b/doc/IPL-TeSP-PSI-MDS-2223-Template_Projeto_PWS.docx
@@ -6477,14 +6477,11 @@
     </w:p>
     <w:p>
       <w:r>
-        <w:rPr>
-          <w:noProof/>
-        </w:rPr>
         <w:drawing>
-          <wp:inline distT="0" distB="0" distL="0" distR="0" wp14:anchorId="1982980D" wp14:editId="420FE83D">
-            <wp:extent cx="5824580" cy="3724302"/>
-            <wp:effectExtent l="0" t="0" r="5080" b="0"/>
-            <wp:docPr id="16" name="Imagem 16" descr="Uma imagem com mesa&#10;&#10;Descrição gerada automaticamente"/>
+          <wp:inline distT="0" distB="0" distL="0" distR="0" wp14:anchorId="2FCD2249" wp14:editId="30270F71">
+            <wp:extent cx="6120130" cy="3752850"/>
+            <wp:effectExtent l="0" t="0" r="0" b="0"/>
+            <wp:docPr id="9" name="Imagem 9" descr="Uma imagem com mesa&#10;&#10;Descrição gerada automaticamente"/>
             <wp:cNvGraphicFramePr>
               <a:graphicFrameLocks xmlns:a="http://schemas.openxmlformats.org/drawingml/2006/main" noChangeAspect="1"/>
             </wp:cNvGraphicFramePr>
@@ -6492,7 +6489,7 @@
               <a:graphicData uri="http://schemas.openxmlformats.org/drawingml/2006/picture">
                 <pic:pic xmlns:pic="http://schemas.openxmlformats.org/drawingml/2006/picture">
                   <pic:nvPicPr>
-                    <pic:cNvPr id="16" name="Imagem 16" descr="Uma imagem com mesa&#10;&#10;Descrição gerada automaticamente"/>
+                    <pic:cNvPr id="9" name="Imagem 9" descr="Uma imagem com mesa&#10;&#10;Descrição gerada automaticamente"/>
                     <pic:cNvPicPr/>
                   </pic:nvPicPr>
                   <pic:blipFill>
@@ -6504,7 +6501,7 @@
                   <pic:spPr>
                     <a:xfrm>
                       <a:off x="0" y="0"/>
-                      <a:ext cx="5824580" cy="3724302"/>
+                      <a:ext cx="6120130" cy="3752850"/>
                     </a:xfrm>
                     <a:prstGeom prst="rect">
                       <a:avLst/>
@@ -6521,10 +6518,10 @@
       <w:r>
         <w:lastRenderedPageBreak/>
         <w:drawing>
-          <wp:inline distT="0" distB="0" distL="0" distR="0" wp14:anchorId="7F1C9095" wp14:editId="04AB9E1D">
-            <wp:extent cx="6120130" cy="3821430"/>
-            <wp:effectExtent l="0" t="0" r="0" b="7620"/>
-            <wp:docPr id="3" name="Imagem 3" descr="Uma imagem com mesa&#10;&#10;Descrição gerada automaticamente"/>
+          <wp:inline distT="0" distB="0" distL="0" distR="0" wp14:anchorId="0CE7890C" wp14:editId="557E8B0B">
+            <wp:extent cx="6120130" cy="3334385"/>
+            <wp:effectExtent l="0" t="0" r="0" b="0"/>
+            <wp:docPr id="8" name="Imagem 8" descr="Uma imagem com mesa&#10;&#10;Descrição gerada automaticamente"/>
             <wp:cNvGraphicFramePr>
               <a:graphicFrameLocks xmlns:a="http://schemas.openxmlformats.org/drawingml/2006/main" noChangeAspect="1"/>
             </wp:cNvGraphicFramePr>
@@ -6532,7 +6529,7 @@
               <a:graphicData uri="http://schemas.openxmlformats.org/drawingml/2006/picture">
                 <pic:pic xmlns:pic="http://schemas.openxmlformats.org/drawingml/2006/picture">
                   <pic:nvPicPr>
-                    <pic:cNvPr id="3" name="Imagem 3" descr="Uma imagem com mesa&#10;&#10;Descrição gerada automaticamente"/>
+                    <pic:cNvPr id="8" name="Imagem 8" descr="Uma imagem com mesa&#10;&#10;Descrição gerada automaticamente"/>
                     <pic:cNvPicPr/>
                   </pic:nvPicPr>
                   <pic:blipFill>
@@ -6544,7 +6541,7 @@
                   <pic:spPr>
                     <a:xfrm>
                       <a:off x="0" y="0"/>
-                      <a:ext cx="6120130" cy="3821430"/>
+                      <a:ext cx="6120130" cy="3334385"/>
                     </a:xfrm>
                     <a:prstGeom prst="rect">
                       <a:avLst/>
@@ -18819,12 +18816,7 @@
 </file>
 
 <file path=customXml/item2.xml><?xml version="1.0" encoding="utf-8"?>
-<?mso-contentType ?>
-<FormTemplates xmlns="http://schemas.microsoft.com/sharepoint/v3/contenttype/forms">
-  <Display>DocumentLibraryForm</Display>
-  <Edit>DocumentLibraryForm</Edit>
-  <New>DocumentLibraryForm</New>
-</FormTemplates>
+<b:Sources xmlns:b="http://schemas.openxmlformats.org/officeDocument/2006/bibliography" xmlns="http://schemas.openxmlformats.org/officeDocument/2006/bibliography" SelectedStyle="\APASixthEditionOfficeOnline.xsl" StyleName="APA" Version="6"/>
 </file>
 
 <file path=customXml/item3.xml><?xml version="1.0" encoding="utf-8"?>
@@ -18986,7 +18978,12 @@
 </file>
 
 <file path=customXml/item4.xml><?xml version="1.0" encoding="utf-8"?>
-<b:Sources xmlns:b="http://schemas.openxmlformats.org/officeDocument/2006/bibliography" xmlns="http://schemas.openxmlformats.org/officeDocument/2006/bibliography" SelectedStyle="\APASixthEditionOfficeOnline.xsl" StyleName="APA" Version="6"/>
+<?mso-contentType ?>
+<FormTemplates xmlns="http://schemas.microsoft.com/sharepoint/v3/contenttype/forms">
+  <Display>DocumentLibraryForm</Display>
+  <Edit>DocumentLibraryForm</Edit>
+  <New>DocumentLibraryForm</New>
+</FormTemplates>
 </file>
 
 <file path=customXml/itemProps1.xml><?xml version="1.0" encoding="utf-8"?>
@@ -18999,9 +18996,9 @@
 </file>
 
 <file path=customXml/itemProps2.xml><?xml version="1.0" encoding="utf-8"?>
-<ds:datastoreItem xmlns:ds="http://schemas.openxmlformats.org/officeDocument/2006/customXml" ds:itemID="{389B8878-C9AB-40E7-9736-80B1A2831D4D}">
+<ds:datastoreItem xmlns:ds="http://schemas.openxmlformats.org/officeDocument/2006/customXml" ds:itemID="{34E35503-31BE-4C22-8EB5-1B8C3DFFC716}">
   <ds:schemaRefs>
-    <ds:schemaRef ds:uri="http://schemas.microsoft.com/sharepoint/v3/contenttype/forms"/>
+    <ds:schemaRef ds:uri="http://schemas.openxmlformats.org/officeDocument/2006/bibliography"/>
   </ds:schemaRefs>
 </ds:datastoreItem>
 </file>
@@ -19025,9 +19022,9 @@
 </file>
 
 <file path=customXml/itemProps4.xml><?xml version="1.0" encoding="utf-8"?>
-<ds:datastoreItem xmlns:ds="http://schemas.openxmlformats.org/officeDocument/2006/customXml" ds:itemID="{34E35503-31BE-4C22-8EB5-1B8C3DFFC716}">
+<ds:datastoreItem xmlns:ds="http://schemas.openxmlformats.org/officeDocument/2006/customXml" ds:itemID="{389B8878-C9AB-40E7-9736-80B1A2831D4D}">
   <ds:schemaRefs>
-    <ds:schemaRef ds:uri="http://schemas.openxmlformats.org/officeDocument/2006/bibliography"/>
+    <ds:schemaRef ds:uri="http://schemas.microsoft.com/sharepoint/v3/contenttype/forms"/>
   </ds:schemaRefs>
 </ds:datastoreItem>
 </file>
</xml_diff>

<commit_message>
wireframe folha de obras
</commit_message>
<xml_diff>
--- a/doc/IPL-TeSP-PSI-MDS-2223-Template_Projeto_PWS.docx
+++ b/doc/IPL-TeSP-PSI-MDS-2223-Template_Projeto_PWS.docx
@@ -6477,6 +6477,9 @@
     </w:p>
     <w:p>
       <w:r>
+        <w:rPr>
+          <w:noProof/>
+        </w:rPr>
         <w:drawing>
           <wp:inline distT="0" distB="0" distL="0" distR="0" wp14:anchorId="2FCD2249" wp14:editId="30270F71">
             <wp:extent cx="6120130" cy="3752850"/>
@@ -6516,6 +6519,9 @@
     </w:p>
     <w:p>
       <w:r>
+        <w:rPr>
+          <w:noProof/>
+        </w:rPr>
         <w:lastRenderedPageBreak/>
         <w:drawing>
           <wp:inline distT="0" distB="0" distL="0" distR="0" wp14:anchorId="0CE7890C" wp14:editId="557E8B0B">
@@ -6555,6 +6561,45 @@
       </w:r>
     </w:p>
     <w:p>
+      <w:r>
+        <w:drawing>
+          <wp:inline distT="0" distB="0" distL="0" distR="0" wp14:anchorId="2F3E813E" wp14:editId="17EFF691">
+            <wp:extent cx="6120130" cy="5288915"/>
+            <wp:effectExtent l="0" t="0" r="0" b="6985"/>
+            <wp:docPr id="3" name="Imagem 3" descr="Uma imagem com diagrama&#10;&#10;Descrição gerada automaticamente"/>
+            <wp:cNvGraphicFramePr>
+              <a:graphicFrameLocks xmlns:a="http://schemas.openxmlformats.org/drawingml/2006/main" noChangeAspect="1"/>
+            </wp:cNvGraphicFramePr>
+            <a:graphic xmlns:a="http://schemas.openxmlformats.org/drawingml/2006/main">
+              <a:graphicData uri="http://schemas.openxmlformats.org/drawingml/2006/picture">
+                <pic:pic xmlns:pic="http://schemas.openxmlformats.org/drawingml/2006/picture">
+                  <pic:nvPicPr>
+                    <pic:cNvPr id="3" name="Imagem 3" descr="Uma imagem com diagrama&#10;&#10;Descrição gerada automaticamente"/>
+                    <pic:cNvPicPr/>
+                  </pic:nvPicPr>
+                  <pic:blipFill>
+                    <a:blip r:embed="rId20"/>
+                    <a:stretch>
+                      <a:fillRect/>
+                    </a:stretch>
+                  </pic:blipFill>
+                  <pic:spPr>
+                    <a:xfrm>
+                      <a:off x="0" y="0"/>
+                      <a:ext cx="6120130" cy="5288915"/>
+                    </a:xfrm>
+                    <a:prstGeom prst="rect">
+                      <a:avLst/>
+                    </a:prstGeom>
+                  </pic:spPr>
+                </pic:pic>
+              </a:graphicData>
+            </a:graphic>
+          </wp:inline>
+        </w:drawing>
+      </w:r>
+    </w:p>
+    <w:p>
       <w:pPr>
         <w:keepNext/>
         <w:jc w:val="center"/>
@@ -6580,7 +6625,7 @@
                     <pic:cNvPicPr/>
                   </pic:nvPicPr>
                   <pic:blipFill>
-                    <a:blip r:embed="rId20"/>
+                    <a:blip r:embed="rId21"/>
                     <a:stretch>
                       <a:fillRect/>
                     </a:stretch>
@@ -6687,7 +6732,7 @@
                     <pic:cNvPicPr/>
                   </pic:nvPicPr>
                   <pic:blipFill>
-                    <a:blip r:embed="rId21">
+                    <a:blip r:embed="rId22">
                       <a:extLst>
                         <a:ext uri="{28A0092B-C50C-407E-A947-70E740481C1C}">
                           <a14:useLocalDpi xmlns:a14="http://schemas.microsoft.com/office/drawing/2010/main" val="0"/>
@@ -8419,7 +8464,7 @@
                           <pic:cNvPicPr/>
                         </pic:nvPicPr>
                         <pic:blipFill>
-                          <a:blip r:embed="rId22"/>
+                          <a:blip r:embed="rId23"/>
                           <a:stretch>
                             <a:fillRect/>
                           </a:stretch>
@@ -9590,7 +9635,7 @@
                           <pic:cNvPicPr/>
                         </pic:nvPicPr>
                         <pic:blipFill>
-                          <a:blip r:embed="rId23"/>
+                          <a:blip r:embed="rId24"/>
                           <a:stretch>
                             <a:fillRect/>
                           </a:stretch>
@@ -14316,8 +14361,8 @@
     </w:p>
     <w:p/>
     <w:sectPr>
-      <w:headerReference w:type="default" r:id="rId24"/>
-      <w:footerReference w:type="default" r:id="rId25"/>
+      <w:headerReference w:type="default" r:id="rId25"/>
+      <w:footerReference w:type="default" r:id="rId26"/>
       <w:pgSz w:w="11906" w:h="16838"/>
       <w:pgMar w:top="1134" w:right="1134" w:bottom="1418" w:left="1134" w:header="709" w:footer="692" w:gutter="0"/>
       <w:cols w:space="708"/>
@@ -18816,7 +18861,12 @@
 </file>
 
 <file path=customXml/item2.xml><?xml version="1.0" encoding="utf-8"?>
-<b:Sources xmlns:b="http://schemas.openxmlformats.org/officeDocument/2006/bibliography" xmlns="http://schemas.openxmlformats.org/officeDocument/2006/bibliography" SelectedStyle="\APASixthEditionOfficeOnline.xsl" StyleName="APA" Version="6"/>
+<?mso-contentType ?>
+<FormTemplates xmlns="http://schemas.microsoft.com/sharepoint/v3/contenttype/forms">
+  <Display>DocumentLibraryForm</Display>
+  <Edit>DocumentLibraryForm</Edit>
+  <New>DocumentLibraryForm</New>
+</FormTemplates>
 </file>
 
 <file path=customXml/item3.xml><?xml version="1.0" encoding="utf-8"?>
@@ -18978,12 +19028,7 @@
 </file>
 
 <file path=customXml/item4.xml><?xml version="1.0" encoding="utf-8"?>
-<?mso-contentType ?>
-<FormTemplates xmlns="http://schemas.microsoft.com/sharepoint/v3/contenttype/forms">
-  <Display>DocumentLibraryForm</Display>
-  <Edit>DocumentLibraryForm</Edit>
-  <New>DocumentLibraryForm</New>
-</FormTemplates>
+<b:Sources xmlns:b="http://schemas.openxmlformats.org/officeDocument/2006/bibliography" xmlns="http://schemas.openxmlformats.org/officeDocument/2006/bibliography" SelectedStyle="\APASixthEditionOfficeOnline.xsl" StyleName="APA" Version="6"/>
 </file>
 
 <file path=customXml/itemProps1.xml><?xml version="1.0" encoding="utf-8"?>
@@ -18996,9 +19041,9 @@
 </file>
 
 <file path=customXml/itemProps2.xml><?xml version="1.0" encoding="utf-8"?>
-<ds:datastoreItem xmlns:ds="http://schemas.openxmlformats.org/officeDocument/2006/customXml" ds:itemID="{34E35503-31BE-4C22-8EB5-1B8C3DFFC716}">
+<ds:datastoreItem xmlns:ds="http://schemas.openxmlformats.org/officeDocument/2006/customXml" ds:itemID="{389B8878-C9AB-40E7-9736-80B1A2831D4D}">
   <ds:schemaRefs>
-    <ds:schemaRef ds:uri="http://schemas.openxmlformats.org/officeDocument/2006/bibliography"/>
+    <ds:schemaRef ds:uri="http://schemas.microsoft.com/sharepoint/v3/contenttype/forms"/>
   </ds:schemaRefs>
 </ds:datastoreItem>
 </file>
@@ -19022,9 +19067,9 @@
 </file>
 
 <file path=customXml/itemProps4.xml><?xml version="1.0" encoding="utf-8"?>
-<ds:datastoreItem xmlns:ds="http://schemas.openxmlformats.org/officeDocument/2006/customXml" ds:itemID="{389B8878-C9AB-40E7-9736-80B1A2831D4D}">
+<ds:datastoreItem xmlns:ds="http://schemas.openxmlformats.org/officeDocument/2006/customXml" ds:itemID="{34E35503-31BE-4C22-8EB5-1B8C3DFFC716}">
   <ds:schemaRefs>
-    <ds:schemaRef ds:uri="http://schemas.microsoft.com/sharepoint/v3/contenttype/forms"/>
+    <ds:schemaRef ds:uri="http://schemas.openxmlformats.org/officeDocument/2006/bibliography"/>
   </ds:schemaRefs>
 </ds:datastoreItem>
 </file>
</xml_diff>